<commit_message>
node management, node basic run
</commit_message>
<xml_diff>
--- a/documentation.docx
+++ b/documentation.docx
@@ -68,17 +68,27 @@
       <w:pPr>
         <w:pStyle w:val="a3"/>
       </w:pPr>
+      <w:proofErr w:type="spellStart"/>
       <w:r>
         <w:rPr>
           <w:lang w:val="en-US"/>
         </w:rPr>
         <w:t>DataFormat</w:t>
       </w:r>
+      <w:proofErr w:type="spellEnd"/>
       <w:r>
         <w:t xml:space="preserve"> </w:t>
       </w:r>
       <w:r>
-        <w:t xml:space="preserve">задает формат данных, хранящихся в датасете. Также используется при </w:t>
+        <w:t xml:space="preserve">задает формат данных, хранящихся в </w:t>
+      </w:r>
+      <w:proofErr w:type="spellStart"/>
+      <w:r>
+        <w:t>датасете</w:t>
+      </w:r>
+      <w:proofErr w:type="spellEnd"/>
+      <w:r>
+        <w:t xml:space="preserve">. Также используется при </w:t>
       </w:r>
       <w:r>
         <w:t>создании</w:t>
@@ -98,12 +108,14 @@
       <w:r>
         <w:t xml:space="preserve"> или имплементации (</w:t>
       </w:r>
+      <w:proofErr w:type="spellStart"/>
       <w:r>
         <w:rPr>
           <w:lang w:val="en-US"/>
         </w:rPr>
         <w:t>ProgramImplementation</w:t>
       </w:r>
+      <w:proofErr w:type="spellEnd"/>
       <w:r>
         <w:t>)</w:t>
       </w:r>
@@ -129,12 +141,14 @@
       <w:r>
         <w:t xml:space="preserve">Работа с </w:t>
       </w:r>
+      <w:proofErr w:type="spellStart"/>
       <w:r>
         <w:rPr>
           <w:lang w:val="en-US"/>
         </w:rPr>
         <w:t>DataFormat</w:t>
       </w:r>
+      <w:proofErr w:type="spellEnd"/>
       <w:r>
         <w:t xml:space="preserve"> </w:t>
       </w:r>
@@ -275,12 +289,14 @@
             <w:r>
               <w:t xml:space="preserve">Список всех доступных объектов </w:t>
             </w:r>
+            <w:proofErr w:type="spellStart"/>
             <w:r>
               <w:rPr>
                 <w:lang w:val="en-US"/>
               </w:rPr>
               <w:t>DataFormat</w:t>
             </w:r>
+            <w:proofErr w:type="spellEnd"/>
           </w:p>
         </w:tc>
       </w:tr>
@@ -346,11 +362,19 @@
               </w:rPr>
               <w:t xml:space="preserve"> </w:t>
             </w:r>
-            <w:r>
-              <w:rPr>
-                <w:lang w:val="en-US"/>
-              </w:rPr>
-              <w:t xml:space="preserve">DataFormat </w:t>
+            <w:proofErr w:type="spellStart"/>
+            <w:r>
+              <w:rPr>
+                <w:lang w:val="en-US"/>
+              </w:rPr>
+              <w:t>DataFormat</w:t>
+            </w:r>
+            <w:proofErr w:type="spellEnd"/>
+            <w:r>
+              <w:rPr>
+                <w:lang w:val="en-US"/>
+              </w:rPr>
+              <w:t xml:space="preserve"> </w:t>
             </w:r>
             <w:r>
               <w:t>с</w:t>
@@ -485,12 +509,14 @@
             <w:r>
               <w:t xml:space="preserve"> </w:t>
             </w:r>
+            <w:proofErr w:type="spellStart"/>
             <w:r>
               <w:rPr>
                 <w:lang w:val="en-US"/>
               </w:rPr>
               <w:t>DataFormat</w:t>
             </w:r>
+            <w:proofErr w:type="spellEnd"/>
             <w:r>
               <w:t xml:space="preserve"> с </w:t>
             </w:r>
@@ -592,7 +618,44 @@
           <w:rFonts w:ascii="Consolas" w:hAnsi="Consolas"/>
           <w:lang w:val="en-US"/>
         </w:rPr>
-        <w:t xml:space="preserve">  "FormatType": "XML",</w:t>
+        <w:t xml:space="preserve">  "</w:t>
+      </w:r>
+      <w:proofErr w:type="spellStart"/>
+      <w:r>
+        <w:rPr>
+          <w:rFonts w:ascii="Consolas" w:hAnsi="Consolas"/>
+          <w:lang w:val="en-US"/>
+        </w:rPr>
+        <w:t>Format</w:t>
+      </w:r>
+      <w:r>
+        <w:rPr>
+          <w:rFonts w:ascii="Consolas" w:hAnsi="Consolas"/>
+          <w:lang w:val="en-US"/>
+        </w:rPr>
+        <w:t>Name</w:t>
+      </w:r>
+      <w:proofErr w:type="spellEnd"/>
+      <w:r>
+        <w:rPr>
+          <w:rFonts w:ascii="Consolas" w:hAnsi="Consolas"/>
+          <w:lang w:val="en-US"/>
+        </w:rPr>
+        <w:t>": "</w:t>
+      </w:r>
+      <w:r>
+        <w:rPr>
+          <w:rFonts w:ascii="Consolas" w:hAnsi="Consolas"/>
+          <w:lang w:val="en-US"/>
+        </w:rPr>
+        <w:t>csv</w:t>
+      </w:r>
+      <w:r>
+        <w:rPr>
+          <w:rFonts w:ascii="Consolas" w:hAnsi="Consolas"/>
+          <w:lang w:val="en-US"/>
+        </w:rPr>
+        <w:t>",</w:t>
       </w:r>
     </w:p>
     <w:p>
@@ -607,9 +670,52 @@
       <w:r>
         <w:rPr>
           <w:rFonts w:ascii="Consolas" w:hAnsi="Consolas"/>
-          <w:lang w:val="en-US"/>
-        </w:rPr>
-        <w:t xml:space="preserve">  "FormatSchema": null,</w:t>
+        </w:rPr>
+        <w:t xml:space="preserve">  </w:t>
+      </w:r>
+      <w:r>
+        <w:rPr>
+          <w:rFonts w:ascii="Consolas" w:hAnsi="Consolas"/>
+          <w:lang w:val="en-US"/>
+        </w:rPr>
+        <w:t>"</w:t>
+      </w:r>
+      <w:proofErr w:type="spellStart"/>
+      <w:r>
+        <w:rPr>
+          <w:rFonts w:ascii="Consolas" w:hAnsi="Consolas"/>
+          <w:lang w:val="en-US"/>
+        </w:rPr>
+        <w:t>Format</w:t>
+      </w:r>
+      <w:r>
+        <w:rPr>
+          <w:rFonts w:ascii="Consolas" w:hAnsi="Consolas"/>
+          <w:lang w:val="en-US"/>
+        </w:rPr>
+        <w:t>Type</w:t>
+      </w:r>
+      <w:proofErr w:type="spellEnd"/>
+      <w:r>
+        <w:rPr>
+          <w:rFonts w:ascii="Consolas" w:hAnsi="Consolas"/>
+          <w:lang w:val="en-US"/>
+        </w:rPr>
+        <w:t>": "</w:t>
+      </w:r>
+      <w:r>
+        <w:rPr>
+          <w:rFonts w:ascii="Consolas" w:hAnsi="Consolas"/>
+          <w:lang w:val="en-US"/>
+        </w:rPr>
+        <w:t>File</w:t>
+      </w:r>
+      <w:r>
+        <w:rPr>
+          <w:rFonts w:ascii="Consolas" w:hAnsi="Consolas"/>
+          <w:lang w:val="en-US"/>
+        </w:rPr>
+        <w:t>",</w:t>
       </w:r>
     </w:p>
     <w:p>
@@ -618,6 +724,7 @@
         <w:ind w:left="708"/>
         <w:rPr>
           <w:rFonts w:ascii="Consolas" w:hAnsi="Consolas"/>
+          <w:lang w:val="en-US"/>
         </w:rPr>
       </w:pPr>
       <w:r>
@@ -625,13 +732,23 @@
           <w:rFonts w:ascii="Consolas" w:hAnsi="Consolas"/>
           <w:lang w:val="en-US"/>
         </w:rPr>
-        <w:t xml:space="preserve">  </w:t>
-      </w:r>
+        <w:t xml:space="preserve">  "</w:t>
+      </w:r>
+      <w:proofErr w:type="spellStart"/>
       <w:r>
         <w:rPr>
           <w:rFonts w:ascii="Consolas" w:hAnsi="Consolas"/>
-        </w:rPr>
-        <w:t>"FormatExample": null,</w:t>
+          <w:lang w:val="en-US"/>
+        </w:rPr>
+        <w:t>FormatSchema</w:t>
+      </w:r>
+      <w:proofErr w:type="spellEnd"/>
+      <w:r>
+        <w:rPr>
+          <w:rFonts w:ascii="Consolas" w:hAnsi="Consolas"/>
+          <w:lang w:val="en-US"/>
+        </w:rPr>
+        <w:t>": null,</w:t>
       </w:r>
     </w:p>
     <w:p>
@@ -645,15 +762,67 @@
       <w:r>
         <w:rPr>
           <w:rFonts w:ascii="Consolas" w:hAnsi="Consolas"/>
+          <w:lang w:val="en-US"/>
+        </w:rPr>
+        <w:t xml:space="preserve">  </w:t>
+      </w:r>
+      <w:r>
+        <w:rPr>
+          <w:rFonts w:ascii="Consolas" w:hAnsi="Consolas"/>
+        </w:rPr>
+        <w:t>"</w:t>
+      </w:r>
+      <w:proofErr w:type="spellStart"/>
+      <w:r>
+        <w:rPr>
+          <w:rFonts w:ascii="Consolas" w:hAnsi="Consolas"/>
+        </w:rPr>
+        <w:t>FormatExample</w:t>
+      </w:r>
+      <w:proofErr w:type="spellEnd"/>
+      <w:r>
+        <w:rPr>
+          <w:rFonts w:ascii="Consolas" w:hAnsi="Consolas"/>
+        </w:rPr>
+        <w:t xml:space="preserve">": </w:t>
+      </w:r>
+      <w:proofErr w:type="spellStart"/>
+      <w:r>
+        <w:rPr>
+          <w:rFonts w:ascii="Consolas" w:hAnsi="Consolas"/>
+        </w:rPr>
+        <w:t>null</w:t>
+      </w:r>
+      <w:proofErr w:type="spellEnd"/>
+      <w:r>
+        <w:rPr>
+          <w:rFonts w:ascii="Consolas" w:hAnsi="Consolas"/>
+        </w:rPr>
+        <w:t>,</w:t>
+      </w:r>
+    </w:p>
+    <w:p>
+      <w:pPr>
+        <w:pStyle w:val="a3"/>
+        <w:ind w:left="708"/>
+        <w:rPr>
+          <w:rFonts w:ascii="Consolas" w:hAnsi="Consolas"/>
+        </w:rPr>
+      </w:pPr>
+      <w:r>
+        <w:rPr>
+          <w:rFonts w:ascii="Consolas" w:hAnsi="Consolas"/>
         </w:rPr>
         <w:t xml:space="preserve">  "</w:t>
       </w:r>
+      <w:proofErr w:type="spellStart"/>
       <w:r>
         <w:rPr>
           <w:rStyle w:val="a8"/>
         </w:rPr>
         <w:t>BaseEntityId</w:t>
       </w:r>
+      <w:proofErr w:type="spellEnd"/>
       <w:r>
         <w:rPr>
           <w:rFonts w:ascii="Consolas" w:hAnsi="Consolas"/>
@@ -773,12 +942,20 @@
                 <w:lang w:val="en-US"/>
               </w:rPr>
             </w:pPr>
-            <w:r>
-              <w:rPr>
-                <w:lang w:val="en-US"/>
-              </w:rPr>
-              <w:t>FormatType</w:t>
-            </w:r>
+            <w:proofErr w:type="spellStart"/>
+            <w:r>
+              <w:rPr>
+                <w:lang w:val="en-US"/>
+              </w:rPr>
+              <w:t>Format</w:t>
+            </w:r>
+            <w:r>
+              <w:rPr>
+                <w:lang w:val="en-US"/>
+              </w:rPr>
+              <w:t>Name</w:t>
+            </w:r>
+            <w:proofErr w:type="spellEnd"/>
           </w:p>
         </w:tc>
         <w:tc>
@@ -811,7 +988,10 @@
               <w:ind w:left="0"/>
             </w:pPr>
             <w:r>
-              <w:t>Тип формата хранения данных</w:t>
+              <w:t>Ф</w:t>
+            </w:r>
+            <w:r>
+              <w:t>ормат хранения данных</w:t>
             </w:r>
           </w:p>
         </w:tc>
@@ -840,12 +1020,89 @@
                 <w:lang w:val="en-US"/>
               </w:rPr>
             </w:pPr>
+            <w:proofErr w:type="spellStart"/>
+            <w:r>
+              <w:rPr>
+                <w:lang w:val="en-US"/>
+              </w:rPr>
+              <w:t>FormatType</w:t>
+            </w:r>
+            <w:proofErr w:type="spellEnd"/>
+          </w:p>
+        </w:tc>
+        <w:tc>
+          <w:tcPr>
+            <w:tcW w:w="1617" w:type="dxa"/>
+          </w:tcPr>
+          <w:p>
+            <w:pPr>
+              <w:pStyle w:val="a3"/>
+              <w:ind w:left="0"/>
+              <w:rPr>
+                <w:lang w:val="en-US"/>
+              </w:rPr>
+            </w:pPr>
+            <w:r>
+              <w:rPr>
+                <w:lang w:val="en-US"/>
+              </w:rPr>
+              <w:t>STRING</w:t>
+            </w:r>
+          </w:p>
+        </w:tc>
+        <w:tc>
+          <w:tcPr>
+            <w:tcW w:w="3593" w:type="dxa"/>
+          </w:tcPr>
+          <w:p>
+            <w:pPr>
+              <w:pStyle w:val="a3"/>
+              <w:ind w:left="0"/>
+              <w:rPr>
+                <w:lang w:val="en-US"/>
+              </w:rPr>
+            </w:pPr>
+            <w:r>
+              <w:rPr>
+                <w:lang w:val="en-US"/>
+              </w:rPr>
+              <w:t>Enum[File, Table]</w:t>
+            </w:r>
+          </w:p>
+        </w:tc>
+        <w:tc>
+          <w:tcPr>
+            <w:tcW w:w="2028" w:type="dxa"/>
+          </w:tcPr>
+          <w:p>
+            <w:pPr>
+              <w:pStyle w:val="a3"/>
+              <w:ind w:left="0"/>
+            </w:pPr>
+          </w:p>
+        </w:tc>
+      </w:tr>
+      <w:tr>
+        <w:tc>
+          <w:tcPr>
+            <w:tcW w:w="2113" w:type="dxa"/>
+          </w:tcPr>
+          <w:p>
+            <w:pPr>
+              <w:pStyle w:val="a3"/>
+              <w:ind w:left="0"/>
+              <w:rPr>
+                <w:lang w:val="en-US"/>
+              </w:rPr>
+            </w:pPr>
+            <w:proofErr w:type="spellStart"/>
             <w:r>
               <w:rPr>
                 <w:lang w:val="en-US"/>
               </w:rPr>
               <w:t>FormatSchema</w:t>
             </w:r>
+            <w:proofErr w:type="spellEnd"/>
           </w:p>
         </w:tc>
         <w:tc>
@@ -1041,8 +1298,9 @@
           <w:szCs w:val="21"/>
           <w:lang w:val="en-US" w:eastAsia="ru-RU"/>
         </w:rPr>
-        <w:t>curl &lt;server_url&gt;/data/formats -X POST -d “</w:t>
-      </w:r>
+        <w:t>curl &lt;</w:t>
+      </w:r>
+      <w:proofErr w:type="spellStart"/>
       <w:r>
         <w:rPr>
           <w:rFonts w:ascii="Consolas" w:eastAsia="Times New Roman" w:hAnsi="Consolas" w:cs="Times New Roman"/>
@@ -1051,8 +1309,9 @@
           <w:szCs w:val="21"/>
           <w:lang w:val="en-US" w:eastAsia="ru-RU"/>
         </w:rPr>
-        <w:t>Format</w:t>
-      </w:r>
+        <w:t>server_url</w:t>
+      </w:r>
+      <w:proofErr w:type="spellEnd"/>
       <w:r>
         <w:rPr>
           <w:rFonts w:ascii="Consolas" w:eastAsia="Times New Roman" w:hAnsi="Consolas" w:cs="Times New Roman"/>
@@ -1061,7 +1320,7 @@
           <w:szCs w:val="21"/>
           <w:lang w:val="en-US" w:eastAsia="ru-RU"/>
         </w:rPr>
-        <w:t>=</w:t>
+        <w:t>&gt;/data/formats -X POST -d “</w:t>
       </w:r>
       <w:r>
         <w:rPr>
@@ -1071,7 +1330,7 @@
           <w:szCs w:val="21"/>
           <w:lang w:val="en-US" w:eastAsia="ru-RU"/>
         </w:rPr>
-        <w:t>CSV</w:t>
+        <w:t>Format</w:t>
       </w:r>
       <w:r>
         <w:rPr>
@@ -1081,6 +1340,26 @@
           <w:szCs w:val="21"/>
           <w:lang w:val="en-US" w:eastAsia="ru-RU"/>
         </w:rPr>
+        <w:t>=</w:t>
+      </w:r>
+      <w:r>
+        <w:rPr>
+          <w:rFonts w:ascii="Consolas" w:eastAsia="Times New Roman" w:hAnsi="Consolas" w:cs="Times New Roman"/>
+          <w:color w:val="000000"/>
+          <w:sz w:val="21"/>
+          <w:szCs w:val="21"/>
+          <w:lang w:val="en-US" w:eastAsia="ru-RU"/>
+        </w:rPr>
+        <w:t>CSV</w:t>
+      </w:r>
+      <w:r>
+        <w:rPr>
+          <w:rFonts w:ascii="Consolas" w:eastAsia="Times New Roman" w:hAnsi="Consolas" w:cs="Times New Roman"/>
+          <w:color w:val="000000"/>
+          <w:sz w:val="21"/>
+          <w:szCs w:val="21"/>
+          <w:lang w:val="en-US" w:eastAsia="ru-RU"/>
+        </w:rPr>
         <w:t>”</w:t>
       </w:r>
     </w:p>
@@ -1120,12 +1399,14 @@
         <w:pStyle w:val="a3"/>
         <w:ind w:left="360" w:firstLine="348"/>
       </w:pPr>
+      <w:proofErr w:type="spellStart"/>
       <w:r>
         <w:rPr>
           <w:lang w:val="en-US"/>
         </w:rPr>
         <w:t>DataSet</w:t>
       </w:r>
+      <w:proofErr w:type="spellEnd"/>
       <w:r>
         <w:t xml:space="preserve"> </w:t>
       </w:r>
@@ -1146,12 +1427,14 @@
       <w:r>
         <w:t xml:space="preserve">Работа с </w:t>
       </w:r>
+      <w:proofErr w:type="spellStart"/>
       <w:r>
         <w:rPr>
           <w:lang w:val="en-US"/>
         </w:rPr>
         <w:t>DataSet</w:t>
       </w:r>
+      <w:proofErr w:type="spellEnd"/>
       <w:r>
         <w:t xml:space="preserve"> </w:t>
       </w:r>
@@ -1295,12 +1578,14 @@
             <w:r>
               <w:t xml:space="preserve">Список всех доступных объектов </w:t>
             </w:r>
+            <w:proofErr w:type="spellStart"/>
             <w:r>
               <w:rPr>
                 <w:lang w:val="en-US"/>
               </w:rPr>
               <w:t>DataSet</w:t>
             </w:r>
+            <w:proofErr w:type="spellEnd"/>
           </w:p>
         </w:tc>
       </w:tr>
@@ -1360,12 +1645,14 @@
             <w:r>
               <w:t xml:space="preserve"> </w:t>
             </w:r>
+            <w:proofErr w:type="spellStart"/>
             <w:r>
               <w:rPr>
                 <w:lang w:val="en-US"/>
               </w:rPr>
               <w:t>DataSet</w:t>
             </w:r>
+            <w:proofErr w:type="spellEnd"/>
             <w:r>
               <w:t xml:space="preserve"> с</w:t>
             </w:r>
@@ -1505,12 +1792,14 @@
             <w:r>
               <w:t xml:space="preserve"> </w:t>
             </w:r>
+            <w:proofErr w:type="spellStart"/>
             <w:r>
               <w:rPr>
                 <w:lang w:val="en-US"/>
               </w:rPr>
               <w:t>DataSet</w:t>
             </w:r>
+            <w:proofErr w:type="spellEnd"/>
             <w:r>
               <w:t xml:space="preserve"> с </w:t>
             </w:r>
@@ -1583,6 +1872,7 @@
           <w:rStyle w:val="a8"/>
           <w:lang w:val="en-US"/>
         </w:rPr>
+        <w:lastRenderedPageBreak/>
         <w:t>{</w:t>
       </w:r>
     </w:p>
@@ -1617,8 +1907,23 @@
           <w:rStyle w:val="a8"/>
           <w:lang w:val="en-US"/>
         </w:rPr>
-        <w:lastRenderedPageBreak/>
-        <w:t xml:space="preserve">  "DataFormatId": 3,</w:t>
+        <w:t xml:space="preserve">  "</w:t>
+      </w:r>
+      <w:proofErr w:type="spellStart"/>
+      <w:r>
+        <w:rPr>
+          <w:rStyle w:val="a8"/>
+          <w:lang w:val="en-US"/>
+        </w:rPr>
+        <w:t>DataFormatId</w:t>
+      </w:r>
+      <w:proofErr w:type="spellEnd"/>
+      <w:r>
+        <w:rPr>
+          <w:rStyle w:val="a8"/>
+          <w:lang w:val="en-US"/>
+        </w:rPr>
+        <w:t>": 3,</w:t>
       </w:r>
     </w:p>
     <w:p>
@@ -1635,7 +1940,21 @@
           <w:rStyle w:val="a8"/>
           <w:lang w:val="en-US"/>
         </w:rPr>
-        <w:t xml:space="preserve">  "Content": "file://[host]/path",</w:t>
+        <w:t xml:space="preserve">  "Content": "</w:t>
+      </w:r>
+      <w:r>
+        <w:rPr>
+          <w:rStyle w:val="a8"/>
+          <w:lang w:val="en-US"/>
+        </w:rPr>
+        <w:t>&lt;schema&gt;://[host]/path</w:t>
+      </w:r>
+      <w:r>
+        <w:rPr>
+          <w:rStyle w:val="a8"/>
+          <w:lang w:val="en-US"/>
+        </w:rPr>
+        <w:t>",</w:t>
       </w:r>
     </w:p>
     <w:p>
@@ -1659,6 +1978,7 @@
         </w:rPr>
         <w:t>"</w:t>
       </w:r>
+      <w:proofErr w:type="spellStart"/>
       <w:r>
         <w:rPr>
           <w:rStyle w:val="a8"/>
@@ -1666,6 +1986,7 @@
         </w:rPr>
         <w:t>BaseEntityId</w:t>
       </w:r>
+      <w:proofErr w:type="spellEnd"/>
       <w:r>
         <w:rPr>
           <w:rStyle w:val="a8"/>
@@ -1791,9 +2112,11 @@
               </w:rPr>
               <w:t>D</w:t>
             </w:r>
+            <w:proofErr w:type="spellStart"/>
             <w:r>
               <w:t>ataFormatId</w:t>
             </w:r>
+            <w:proofErr w:type="spellEnd"/>
           </w:p>
         </w:tc>
         <w:tc>
@@ -1840,12 +2163,14 @@
             <w:r>
               <w:t xml:space="preserve">объекта </w:t>
             </w:r>
+            <w:proofErr w:type="spellStart"/>
             <w:r>
               <w:rPr>
                 <w:lang w:val="en-US"/>
               </w:rPr>
               <w:t>DataFormat</w:t>
             </w:r>
+            <w:proofErr w:type="spellEnd"/>
             <w:r>
               <w:t xml:space="preserve">, </w:t>
             </w:r>
@@ -1888,9 +2213,11 @@
               </w:rPr>
               <w:t>C</w:t>
             </w:r>
+            <w:proofErr w:type="spellStart"/>
             <w:r>
               <w:t>ontent</w:t>
             </w:r>
+            <w:proofErr w:type="spellEnd"/>
           </w:p>
         </w:tc>
         <w:tc>
@@ -1923,13 +2250,67 @@
               <w:ind w:left="0"/>
             </w:pPr>
             <w:r>
-              <w:t xml:space="preserve">Описание </w:t>
-            </w:r>
-            <w:r>
-              <w:rPr>
-                <w:lang w:val="en-US"/>
-              </w:rPr>
-              <w:t>schema</w:t>
+              <w:t xml:space="preserve">Ссылка на данные. </w:t>
+            </w:r>
+            <w:r>
+              <w:rPr>
+                <w:lang w:val="en-US"/>
+              </w:rPr>
+              <w:t>Connection</w:t>
+            </w:r>
+            <w:r>
+              <w:t xml:space="preserve"> </w:t>
+            </w:r>
+            <w:r>
+              <w:rPr>
+                <w:lang w:val="en-US"/>
+              </w:rPr>
+              <w:t>string</w:t>
+            </w:r>
+            <w:r>
+              <w:t xml:space="preserve"> </w:t>
+            </w:r>
+            <w:r>
+              <w:t>в</w:t>
+            </w:r>
+            <w:r>
+              <w:t xml:space="preserve"> </w:t>
+            </w:r>
+            <w:r>
+              <w:t>случае</w:t>
+            </w:r>
+            <w:r>
+              <w:t xml:space="preserve"> </w:t>
+            </w:r>
+            <w:r>
+              <w:t>таблицы</w:t>
+            </w:r>
+            <w:r>
+              <w:t xml:space="preserve">, </w:t>
+            </w:r>
+            <w:r>
+              <w:rPr>
+                <w:lang w:val="en-US"/>
+              </w:rPr>
+              <w:t>URL</w:t>
+            </w:r>
+            <w:r>
+              <w:t xml:space="preserve"> </w:t>
+            </w:r>
+            <w:r>
+              <w:t>в</w:t>
+            </w:r>
+            <w:r>
+              <w:t xml:space="preserve"> </w:t>
+            </w:r>
+            <w:r>
+              <w:t>случае</w:t>
+            </w:r>
+            <w:r>
+              <w:t xml:space="preserve"> </w:t>
+            </w:r>
+            <w:r>
+              <w:t>файла.</w:t>
             </w:r>
           </w:p>
         </w:tc>
@@ -1941,9 +2322,6 @@
             <w:pPr>
               <w:pStyle w:val="a3"/>
               <w:ind w:left="0"/>
-              <w:rPr>
-                <w:lang w:val="en-US"/>
-              </w:rPr>
             </w:pPr>
           </w:p>
         </w:tc>
@@ -2008,6 +2386,7 @@
         </w:rPr>
         <w:t>curl &lt;server_url&gt;/data/sets -X POST -d “</w:t>
       </w:r>
+      <w:proofErr w:type="spellStart"/>
       <w:r>
         <w:rPr>
           <w:rFonts w:ascii="Consolas" w:eastAsia="Times New Roman" w:hAnsi="Consolas" w:cs="Times New Roman"/>
@@ -2018,6 +2397,7 @@
         </w:rPr>
         <w:t>DataFormatId</w:t>
       </w:r>
+      <w:proofErr w:type="spellEnd"/>
       <w:r>
         <w:rPr>
           <w:rFonts w:ascii="Consolas" w:eastAsia="Times New Roman" w:hAnsi="Consolas" w:cs="Times New Roman"/>
@@ -2057,9 +2437,8 @@
           <w:szCs w:val="21"/>
           <w:lang w:val="en-US" w:eastAsia="ru-RU"/>
         </w:rPr>
-        <w:t>file://[host]/path</w:t>
-      </w:r>
-      <w:bookmarkEnd w:id="0"/>
+        <w:t>&lt;schema&gt;</w:t>
+      </w:r>
       <w:r>
         <w:rPr>
           <w:rFonts w:ascii="Consolas" w:eastAsia="Times New Roman" w:hAnsi="Consolas" w:cs="Times New Roman"/>
@@ -2068,6 +2447,17 @@
           <w:szCs w:val="21"/>
           <w:lang w:val="en-US" w:eastAsia="ru-RU"/>
         </w:rPr>
+        <w:t>://[host]/path</w:t>
+      </w:r>
+      <w:bookmarkEnd w:id="0"/>
+      <w:r>
+        <w:rPr>
+          <w:rFonts w:ascii="Consolas" w:eastAsia="Times New Roman" w:hAnsi="Consolas" w:cs="Times New Roman"/>
+          <w:color w:val="000000"/>
+          <w:sz w:val="21"/>
+          <w:szCs w:val="21"/>
+          <w:lang w:val="en-US" w:eastAsia="ru-RU"/>
+        </w:rPr>
         <w:t>”</w:t>
       </w:r>
     </w:p>
@@ -2123,12 +2513,14 @@
       <w:r>
         <w:t xml:space="preserve">Имплементация модели задается в объекте </w:t>
       </w:r>
+      <w:proofErr w:type="spellStart"/>
       <w:r>
         <w:rPr>
           <w:lang w:val="en-US"/>
         </w:rPr>
         <w:t>ProgramImplementation</w:t>
       </w:r>
+      <w:proofErr w:type="spellEnd"/>
       <w:r>
         <w:t>.</w:t>
       </w:r>
@@ -2146,12 +2538,14 @@
       <w:r>
         <w:t xml:space="preserve">Работа с </w:t>
       </w:r>
+      <w:proofErr w:type="spellStart"/>
       <w:r>
         <w:rPr>
           <w:lang w:val="en-US"/>
         </w:rPr>
         <w:t>ProgramImplementation</w:t>
       </w:r>
+      <w:proofErr w:type="spellEnd"/>
       <w:r>
         <w:t xml:space="preserve"> </w:t>
       </w:r>
@@ -2289,12 +2683,14 @@
             <w:r>
               <w:t xml:space="preserve"> </w:t>
             </w:r>
+            <w:proofErr w:type="spellStart"/>
             <w:r>
               <w:rPr>
                 <w:lang w:val="en-US"/>
               </w:rPr>
               <w:t>ProgramImplementation</w:t>
             </w:r>
+            <w:proofErr w:type="spellEnd"/>
           </w:p>
         </w:tc>
       </w:tr>
@@ -2360,12 +2756,14 @@
               </w:rPr>
               <w:t xml:space="preserve"> </w:t>
             </w:r>
+            <w:proofErr w:type="spellStart"/>
             <w:r>
               <w:rPr>
                 <w:lang w:val="en-US"/>
               </w:rPr>
               <w:t>ProgramImplementation</w:t>
             </w:r>
+            <w:proofErr w:type="spellEnd"/>
             <w:r>
               <w:rPr>
                 <w:lang w:val="en-US"/>
@@ -2465,8 +2863,16 @@
               <w:rPr>
                 <w:lang w:val="en-US"/>
               </w:rPr>
-              <w:t xml:space="preserve"> ProgramImplementation</w:t>
-            </w:r>
+              <w:t xml:space="preserve"> </w:t>
+            </w:r>
+            <w:proofErr w:type="spellStart"/>
+            <w:r>
+              <w:rPr>
+                <w:lang w:val="en-US"/>
+              </w:rPr>
+              <w:t>ProgramImplementation</w:t>
+            </w:r>
+            <w:proofErr w:type="spellEnd"/>
           </w:p>
         </w:tc>
       </w:tr>
@@ -2544,12 +2950,14 @@
               </w:rPr>
               <w:t xml:space="preserve"> </w:t>
             </w:r>
+            <w:proofErr w:type="spellStart"/>
             <w:r>
               <w:rPr>
                 <w:lang w:val="en-US"/>
               </w:rPr>
               <w:t>ProgramImplementation</w:t>
             </w:r>
+            <w:proofErr w:type="spellEnd"/>
             <w:r>
               <w:rPr>
                 <w:lang w:val="en-US"/>
@@ -2703,7 +3111,23 @@
           <w:rStyle w:val="a8"/>
           <w:lang w:val="en-US"/>
         </w:rPr>
-        <w:t xml:space="preserve">  "EnvironmentId": 1,</w:t>
+        <w:t xml:space="preserve">  "</w:t>
+      </w:r>
+      <w:proofErr w:type="spellStart"/>
+      <w:r>
+        <w:rPr>
+          <w:rStyle w:val="a8"/>
+          <w:lang w:val="en-US"/>
+        </w:rPr>
+        <w:t>EnvironmentId</w:t>
+      </w:r>
+      <w:proofErr w:type="spellEnd"/>
+      <w:r>
+        <w:rPr>
+          <w:rStyle w:val="a8"/>
+          <w:lang w:val="en-US"/>
+        </w:rPr>
+        <w:t>": 1,</w:t>
       </w:r>
     </w:p>
     <w:p>
@@ -2719,7 +3143,23 @@
           <w:rStyle w:val="a8"/>
           <w:lang w:val="en-US"/>
         </w:rPr>
-        <w:t xml:space="preserve">  "TaskId": 2,</w:t>
+        <w:t xml:space="preserve">  "</w:t>
+      </w:r>
+      <w:proofErr w:type="spellStart"/>
+      <w:r>
+        <w:rPr>
+          <w:rStyle w:val="a8"/>
+          <w:lang w:val="en-US"/>
+        </w:rPr>
+        <w:t>TaskId</w:t>
+      </w:r>
+      <w:proofErr w:type="spellEnd"/>
+      <w:r>
+        <w:rPr>
+          <w:rStyle w:val="a8"/>
+          <w:lang w:val="en-US"/>
+        </w:rPr>
+        <w:t>": 2,</w:t>
       </w:r>
     </w:p>
     <w:p>
@@ -2735,7 +3175,23 @@
           <w:rStyle w:val="a8"/>
           <w:lang w:val="en-US"/>
         </w:rPr>
-        <w:t xml:space="preserve">  "InputFormat": 3,</w:t>
+        <w:t xml:space="preserve">  "</w:t>
+      </w:r>
+      <w:proofErr w:type="spellStart"/>
+      <w:r>
+        <w:rPr>
+          <w:rStyle w:val="a8"/>
+          <w:lang w:val="en-US"/>
+        </w:rPr>
+        <w:t>InputFormat</w:t>
+      </w:r>
+      <w:proofErr w:type="spellEnd"/>
+      <w:r>
+        <w:rPr>
+          <w:rStyle w:val="a8"/>
+          <w:lang w:val="en-US"/>
+        </w:rPr>
+        <w:t>": 3,</w:t>
       </w:r>
     </w:p>
     <w:p>
@@ -2751,7 +3207,23 @@
           <w:rStyle w:val="a8"/>
           <w:lang w:val="en-US"/>
         </w:rPr>
-        <w:t xml:space="preserve">  "OutputFormat": 3,</w:t>
+        <w:t xml:space="preserve">  "</w:t>
+      </w:r>
+      <w:proofErr w:type="spellStart"/>
+      <w:r>
+        <w:rPr>
+          <w:rStyle w:val="a8"/>
+          <w:lang w:val="en-US"/>
+        </w:rPr>
+        <w:t>OutputFormat</w:t>
+      </w:r>
+      <w:proofErr w:type="spellEnd"/>
+      <w:r>
+        <w:rPr>
+          <w:rStyle w:val="a8"/>
+          <w:lang w:val="en-US"/>
+        </w:rPr>
+        <w:t>": 3,</w:t>
       </w:r>
     </w:p>
     <w:p>
@@ -2767,7 +3239,23 @@
           <w:rStyle w:val="a8"/>
           <w:lang w:val="en-US"/>
         </w:rPr>
-        <w:t xml:space="preserve">  "CommandLineArgs": null,</w:t>
+        <w:t xml:space="preserve">  "</w:t>
+      </w:r>
+      <w:proofErr w:type="spellStart"/>
+      <w:r>
+        <w:rPr>
+          <w:rStyle w:val="a8"/>
+          <w:lang w:val="en-US"/>
+        </w:rPr>
+        <w:t>CommandLineArgs</w:t>
+      </w:r>
+      <w:proofErr w:type="spellEnd"/>
+      <w:r>
+        <w:rPr>
+          <w:rStyle w:val="a8"/>
+          <w:lang w:val="en-US"/>
+        </w:rPr>
+        <w:t>": null,</w:t>
       </w:r>
     </w:p>
     <w:p>
@@ -2785,6 +3273,7 @@
         </w:rPr>
         <w:t xml:space="preserve">  "</w:t>
       </w:r>
+      <w:proofErr w:type="spellStart"/>
       <w:r>
         <w:rPr>
           <w:rStyle w:val="a8"/>
@@ -2792,6 +3281,7 @@
         </w:rPr>
         <w:t>FileURL</w:t>
       </w:r>
+      <w:proofErr w:type="spellEnd"/>
       <w:r>
         <w:rPr>
           <w:rStyle w:val="a8"/>
@@ -2865,6 +3355,7 @@
         </w:rPr>
         <w:t xml:space="preserve">  "</w:t>
       </w:r>
+      <w:proofErr w:type="spellStart"/>
       <w:r>
         <w:rPr>
           <w:rStyle w:val="a8"/>
@@ -2872,6 +3363,7 @@
         </w:rPr>
         <w:t>FilePath</w:t>
       </w:r>
+      <w:proofErr w:type="spellEnd"/>
       <w:r>
         <w:rPr>
           <w:rStyle w:val="a8"/>
@@ -2892,7 +3384,23 @@
           <w:rStyle w:val="a8"/>
           <w:lang w:val="en-US"/>
         </w:rPr>
-        <w:t>&lt;local_path_to_file&gt;</w:t>
+        <w:t>&lt;</w:t>
+      </w:r>
+      <w:proofErr w:type="spellStart"/>
+      <w:r>
+        <w:rPr>
+          <w:rStyle w:val="a8"/>
+          <w:lang w:val="en-US"/>
+        </w:rPr>
+        <w:t>local_path_to_file</w:t>
+      </w:r>
+      <w:proofErr w:type="spellEnd"/>
+      <w:r>
+        <w:rPr>
+          <w:rStyle w:val="a8"/>
+          <w:lang w:val="en-US"/>
+        </w:rPr>
+        <w:t>&gt;</w:t>
       </w:r>
       <w:r>
         <w:rPr>
@@ -2929,7 +3437,23 @@
           <w:rStyle w:val="a8"/>
           <w:lang w:val="en-US"/>
         </w:rPr>
-        <w:t xml:space="preserve">  "DataProcessing": 0,</w:t>
+        <w:t xml:space="preserve">  "</w:t>
+      </w:r>
+      <w:proofErr w:type="spellStart"/>
+      <w:r>
+        <w:rPr>
+          <w:rStyle w:val="a8"/>
+          <w:lang w:val="en-US"/>
+        </w:rPr>
+        <w:t>DataProcessing</w:t>
+      </w:r>
+      <w:proofErr w:type="spellEnd"/>
+      <w:r>
+        <w:rPr>
+          <w:rStyle w:val="a8"/>
+          <w:lang w:val="en-US"/>
+        </w:rPr>
+        <w:t>": 0,</w:t>
       </w:r>
     </w:p>
     <w:p>
@@ -2954,6 +3478,7 @@
         </w:rPr>
         <w:t>"</w:t>
       </w:r>
+      <w:proofErr w:type="spellStart"/>
       <w:r>
         <w:rPr>
           <w:rStyle w:val="a8"/>
@@ -2961,6 +3486,7 @@
         </w:rPr>
         <w:t>ProgramType</w:t>
       </w:r>
+      <w:proofErr w:type="spellEnd"/>
       <w:r>
         <w:rPr>
           <w:rStyle w:val="a8"/>
@@ -3019,6 +3545,7 @@
         </w:rPr>
         <w:t>"</w:t>
       </w:r>
+      <w:proofErr w:type="spellStart"/>
       <w:r>
         <w:rPr>
           <w:rStyle w:val="a8"/>
@@ -3026,6 +3553,7 @@
         </w:rPr>
         <w:t>PythonRequirements</w:t>
       </w:r>
+      <w:proofErr w:type="spellEnd"/>
       <w:r>
         <w:rPr>
           <w:rStyle w:val="a8"/>
@@ -3046,7 +3574,6 @@
         <w:pStyle w:val="a3"/>
         <w:rPr>
           <w:rStyle w:val="a8"/>
-          <w:lang w:val="en-US"/>
         </w:rPr>
       </w:pPr>
       <w:r>
@@ -3059,10 +3586,10 @@
       <w:r>
         <w:rPr>
           <w:rStyle w:val="a8"/>
-          <w:lang w:val="en-US"/>
         </w:rPr>
         <w:t>"</w:t>
       </w:r>
+      <w:proofErr w:type="spellStart"/>
       <w:r>
         <w:rPr>
           <w:rStyle w:val="a8"/>
@@ -3070,10 +3597,10 @@
         </w:rPr>
         <w:t>BaseEntityId</w:t>
       </w:r>
-      <w:r>
-        <w:rPr>
-          <w:rStyle w:val="a8"/>
-          <w:lang w:val="en-US"/>
+      <w:proofErr w:type="spellEnd"/>
+      <w:r>
+        <w:rPr>
+          <w:rStyle w:val="a8"/>
         </w:rPr>
         <w:t>": 34</w:t>
       </w:r>
@@ -3083,13 +3610,11 @@
         <w:pStyle w:val="a3"/>
         <w:rPr>
           <w:rStyle w:val="a8"/>
-          <w:lang w:val="en-US"/>
-        </w:rPr>
-      </w:pPr>
-      <w:r>
-        <w:rPr>
-          <w:rStyle w:val="a8"/>
-          <w:lang w:val="en-US"/>
+        </w:rPr>
+      </w:pPr>
+      <w:r>
+        <w:rPr>
+          <w:rStyle w:val="a8"/>
         </w:rPr>
         <w:t xml:space="preserve">  </w:t>
       </w:r>
@@ -3099,6 +3624,7 @@
         </w:rPr>
         <w:t>"</w:t>
       </w:r>
+      <w:proofErr w:type="spellStart"/>
       <w:r>
         <w:rPr>
           <w:rStyle w:val="a8"/>
@@ -3106,6 +3632,7 @@
         </w:rPr>
         <w:t>DownloadSuccess</w:t>
       </w:r>
+      <w:proofErr w:type="spellEnd"/>
       <w:r>
         <w:rPr>
           <w:rStyle w:val="a8"/>
@@ -3163,6 +3690,7 @@
               <w:ind w:left="0"/>
             </w:pPr>
             <w:r>
+              <w:lastRenderedPageBreak/>
               <w:t>Название</w:t>
             </w:r>
           </w:p>
@@ -3290,9 +3818,11 @@
                 <w:lang w:val="en-US"/>
               </w:rPr>
             </w:pPr>
+            <w:proofErr w:type="spellStart"/>
             <w:r>
               <w:t>EnvironmentId</w:t>
             </w:r>
+            <w:proofErr w:type="spellEnd"/>
           </w:p>
         </w:tc>
         <w:tc>
@@ -3333,12 +3863,14 @@
             <w:r>
               <w:t xml:space="preserve">объекта </w:t>
             </w:r>
+            <w:proofErr w:type="spellStart"/>
             <w:r>
               <w:rPr>
                 <w:lang w:val="en-US"/>
               </w:rPr>
               <w:t>ExperimentEnvironment</w:t>
             </w:r>
+            <w:proofErr w:type="spellEnd"/>
           </w:p>
         </w:tc>
         <w:tc>
@@ -3366,9 +3898,11 @@
               <w:pStyle w:val="a3"/>
               <w:ind w:left="0"/>
             </w:pPr>
+            <w:proofErr w:type="spellStart"/>
             <w:r>
               <w:t>TaskId</w:t>
             </w:r>
+            <w:proofErr w:type="spellEnd"/>
           </w:p>
         </w:tc>
         <w:tc>
@@ -3445,10 +3979,11 @@
               <w:pStyle w:val="a3"/>
               <w:ind w:left="0"/>
             </w:pPr>
-            <w:r>
-              <w:lastRenderedPageBreak/>
+            <w:proofErr w:type="spellStart"/>
+            <w:r>
               <w:t>InputFormat</w:t>
             </w:r>
+            <w:proofErr w:type="spellEnd"/>
           </w:p>
         </w:tc>
         <w:tc>
@@ -3492,12 +4027,14 @@
             <w:r>
               <w:t xml:space="preserve">объекта </w:t>
             </w:r>
+            <w:proofErr w:type="spellStart"/>
             <w:r>
               <w:rPr>
                 <w:lang w:val="en-US"/>
               </w:rPr>
               <w:t>DataFormat</w:t>
             </w:r>
+            <w:proofErr w:type="spellEnd"/>
             <w:r>
               <w:t>, формат входных данных</w:t>
             </w:r>
@@ -3525,9 +4062,11 @@
               <w:pStyle w:val="a3"/>
               <w:ind w:left="0"/>
             </w:pPr>
+            <w:proofErr w:type="spellStart"/>
             <w:r>
               <w:t>OutputFormat</w:t>
             </w:r>
+            <w:proofErr w:type="spellEnd"/>
           </w:p>
         </w:tc>
         <w:tc>
@@ -3571,12 +4110,14 @@
             <w:r>
               <w:t xml:space="preserve">объекта </w:t>
             </w:r>
+            <w:proofErr w:type="spellStart"/>
             <w:r>
               <w:rPr>
                 <w:lang w:val="en-US"/>
               </w:rPr>
               <w:t>DataFormat</w:t>
             </w:r>
+            <w:proofErr w:type="spellEnd"/>
             <w:r>
               <w:t>, формат выходных данных</w:t>
             </w:r>
@@ -3604,9 +4145,11 @@
               <w:pStyle w:val="a3"/>
               <w:ind w:left="0"/>
             </w:pPr>
+            <w:proofErr w:type="spellStart"/>
             <w:r>
               <w:t>CommandLineArgs</w:t>
             </w:r>
+            <w:proofErr w:type="spellEnd"/>
           </w:p>
         </w:tc>
         <w:tc>
@@ -3674,9 +4217,11 @@
                 <w:lang w:val="en-US"/>
               </w:rPr>
             </w:pPr>
+            <w:proofErr w:type="spellStart"/>
             <w:r>
               <w:t>File</w:t>
             </w:r>
+            <w:proofErr w:type="spellEnd"/>
             <w:r>
               <w:rPr>
                 <w:lang w:val="en-US"/>
@@ -3759,12 +4304,14 @@
                 <w:lang w:val="en-US"/>
               </w:rPr>
             </w:pPr>
+            <w:proofErr w:type="spellStart"/>
             <w:r>
               <w:rPr>
                 <w:lang w:val="en-US"/>
               </w:rPr>
               <w:t>DataProcessing</w:t>
             </w:r>
+            <w:proofErr w:type="spellEnd"/>
           </w:p>
         </w:tc>
         <w:tc>
@@ -3806,8 +4353,13 @@
               <w:t>1-99 –</w:t>
             </w:r>
             <w:r>
-              <w:t xml:space="preserve"> процент от общего количества данных, скачиваемых в одном батче</w:t>
-            </w:r>
+              <w:t xml:space="preserve"> процент от общего количества данных, скачиваемых в одном </w:t>
+            </w:r>
+            <w:proofErr w:type="spellStart"/>
+            <w:r>
+              <w:t>батче</w:t>
+            </w:r>
+            <w:proofErr w:type="spellEnd"/>
           </w:p>
         </w:tc>
         <w:tc>
@@ -3841,9 +4393,11 @@
               </w:rPr>
               <w:t>P</w:t>
             </w:r>
+            <w:proofErr w:type="spellStart"/>
             <w:r>
               <w:t>rogramType</w:t>
             </w:r>
+            <w:proofErr w:type="spellEnd"/>
           </w:p>
         </w:tc>
         <w:tc>
@@ -3932,12 +4486,14 @@
                 <w:lang w:val="en-US"/>
               </w:rPr>
             </w:pPr>
+            <w:proofErr w:type="spellStart"/>
             <w:r>
               <w:rPr>
                 <w:lang w:val="en-US"/>
               </w:rPr>
               <w:t>PythonRequirements</w:t>
             </w:r>
+            <w:proofErr w:type="spellEnd"/>
           </w:p>
         </w:tc>
         <w:tc>
@@ -4287,12 +4843,14 @@
       <w:r>
         <w:t xml:space="preserve">Требования к окружению для запуска эксперимента задаются в объекте </w:t>
       </w:r>
+      <w:proofErr w:type="spellStart"/>
       <w:r>
         <w:rPr>
           <w:lang w:val="en-US"/>
         </w:rPr>
         <w:t>ExperimentEnvironment</w:t>
       </w:r>
+      <w:proofErr w:type="spellEnd"/>
       <w:r>
         <w:t>.</w:t>
       </w:r>
@@ -4307,12 +4865,14 @@
       <w:r>
         <w:t xml:space="preserve">Работа с </w:t>
       </w:r>
+      <w:proofErr w:type="spellStart"/>
       <w:r>
         <w:rPr>
           <w:lang w:val="en-US"/>
         </w:rPr>
         <w:t>ExperimentEnvironment</w:t>
       </w:r>
+      <w:proofErr w:type="spellEnd"/>
       <w:r>
         <w:t xml:space="preserve"> </w:t>
       </w:r>
@@ -4331,12 +4891,14 @@
       <w:r>
         <w:t>/</w:t>
       </w:r>
+      <w:proofErr w:type="spellStart"/>
       <w:r>
         <w:rPr>
           <w:lang w:val="en-US"/>
         </w:rPr>
         <w:t>enivornments</w:t>
       </w:r>
+      <w:proofErr w:type="spellEnd"/>
       <w:r>
         <w:t>.</w:t>
       </w:r>
@@ -4462,12 +5024,14 @@
             <w:r>
               <w:t xml:space="preserve"> </w:t>
             </w:r>
+            <w:proofErr w:type="spellStart"/>
             <w:r>
               <w:rPr>
                 <w:lang w:val="en-US"/>
               </w:rPr>
               <w:t>ExperimentEnvironment</w:t>
             </w:r>
+            <w:proofErr w:type="spellEnd"/>
           </w:p>
         </w:tc>
       </w:tr>
@@ -4531,8 +5095,16 @@
               <w:rPr>
                 <w:lang w:val="en-US"/>
               </w:rPr>
-              <w:t xml:space="preserve"> ExperimentEnvironment</w:t>
-            </w:r>
+              <w:t xml:space="preserve"> </w:t>
+            </w:r>
+            <w:proofErr w:type="spellStart"/>
+            <w:r>
+              <w:rPr>
+                <w:lang w:val="en-US"/>
+              </w:rPr>
+              <w:t>ExperimentEnvironment</w:t>
+            </w:r>
+            <w:proofErr w:type="spellEnd"/>
             <w:r>
               <w:rPr>
                 <w:lang w:val="en-US"/>
@@ -4634,12 +5206,14 @@
               </w:rPr>
               <w:t xml:space="preserve"> </w:t>
             </w:r>
+            <w:proofErr w:type="spellStart"/>
             <w:r>
               <w:rPr>
                 <w:lang w:val="en-US"/>
               </w:rPr>
               <w:t>ExperimentEnvironment</w:t>
             </w:r>
+            <w:proofErr w:type="spellEnd"/>
           </w:p>
         </w:tc>
       </w:tr>
@@ -4715,8 +5289,16 @@
               <w:rPr>
                 <w:lang w:val="en-US"/>
               </w:rPr>
-              <w:t xml:space="preserve"> ExperimentEnvironment</w:t>
-            </w:r>
+              <w:t xml:space="preserve"> </w:t>
+            </w:r>
+            <w:proofErr w:type="spellStart"/>
+            <w:r>
+              <w:rPr>
+                <w:lang w:val="en-US"/>
+              </w:rPr>
+              <w:t>ExperimentEnvironment</w:t>
+            </w:r>
+            <w:proofErr w:type="spellEnd"/>
             <w:r>
               <w:t xml:space="preserve"> </w:t>
             </w:r>
@@ -4866,7 +5448,21 @@
         <w:rPr>
           <w:rStyle w:val="a8"/>
         </w:rPr>
-        <w:t>"Memory": 500,</w:t>
+        <w:t>"</w:t>
+      </w:r>
+      <w:proofErr w:type="spellStart"/>
+      <w:r>
+        <w:rPr>
+          <w:rStyle w:val="a8"/>
+        </w:rPr>
+        <w:t>Memory</w:t>
+      </w:r>
+      <w:proofErr w:type="spellEnd"/>
+      <w:r>
+        <w:rPr>
+          <w:rStyle w:val="a8"/>
+        </w:rPr>
+        <w:t>": 500,</w:t>
       </w:r>
     </w:p>
     <w:p>
@@ -4894,7 +5490,21 @@
         <w:rPr>
           <w:rStyle w:val="a8"/>
         </w:rPr>
-        <w:t xml:space="preserve">  "BaseEntityId": 29</w:t>
+        <w:t xml:space="preserve">  "</w:t>
+      </w:r>
+      <w:proofErr w:type="spellStart"/>
+      <w:r>
+        <w:rPr>
+          <w:rStyle w:val="a8"/>
+        </w:rPr>
+        <w:t>BaseEntityId</w:t>
+      </w:r>
+      <w:proofErr w:type="spellEnd"/>
+      <w:r>
+        <w:rPr>
+          <w:rStyle w:val="a8"/>
+        </w:rPr>
+        <w:t>": 29</w:t>
       </w:r>
     </w:p>
     <w:p>
@@ -4948,6 +5558,7 @@
               <w:ind w:left="0"/>
             </w:pPr>
             <w:r>
+              <w:lastRenderedPageBreak/>
               <w:t>Название</w:t>
             </w:r>
           </w:p>
@@ -5149,7 +5760,6 @@
               <w:rPr>
                 <w:lang w:val="en-US"/>
               </w:rPr>
-              <w:lastRenderedPageBreak/>
               <w:t>Memory</w:t>
             </w:r>
           </w:p>
@@ -5528,11 +6138,19 @@
         </w:rPr>
         <w:t>(</w:t>
       </w:r>
+      <w:proofErr w:type="spellStart"/>
       <w:r>
         <w:rPr>
           <w:lang w:eastAsia="ja-JP"/>
         </w:rPr>
-        <w:t>Task)</w:t>
+        <w:t>Task</w:t>
+      </w:r>
+      <w:proofErr w:type="spellEnd"/>
+      <w:r>
+        <w:rPr>
+          <w:lang w:eastAsia="ja-JP"/>
+        </w:rPr>
+        <w:t>)</w:t>
       </w:r>
     </w:p>
     <w:p>
@@ -6090,7 +6708,23 @@
           <w:rStyle w:val="a8"/>
           <w:lang w:val="en-US"/>
         </w:rPr>
-        <w:t xml:space="preserve">  "DefaultInputFormat": 3,</w:t>
+        <w:t xml:space="preserve">  "</w:t>
+      </w:r>
+      <w:proofErr w:type="spellStart"/>
+      <w:r>
+        <w:rPr>
+          <w:rStyle w:val="a8"/>
+          <w:lang w:val="en-US"/>
+        </w:rPr>
+        <w:t>DefaultInputFormat</w:t>
+      </w:r>
+      <w:proofErr w:type="spellEnd"/>
+      <w:r>
+        <w:rPr>
+          <w:rStyle w:val="a8"/>
+          <w:lang w:val="en-US"/>
+        </w:rPr>
+        <w:t>": 3,</w:t>
       </w:r>
     </w:p>
     <w:p>
@@ -6136,7 +6770,23 @@
           <w:rStyle w:val="a8"/>
           <w:lang w:val="en-US"/>
         </w:rPr>
-        <w:t xml:space="preserve">  "DefaultOutputFormat": 3,</w:t>
+        <w:t xml:space="preserve">  "</w:t>
+      </w:r>
+      <w:proofErr w:type="spellStart"/>
+      <w:r>
+        <w:rPr>
+          <w:rStyle w:val="a8"/>
+          <w:lang w:val="en-US"/>
+        </w:rPr>
+        <w:t>DefaultOutputFormat</w:t>
+      </w:r>
+      <w:proofErr w:type="spellEnd"/>
+      <w:r>
+        <w:rPr>
+          <w:rStyle w:val="a8"/>
+          <w:lang w:val="en-US"/>
+        </w:rPr>
+        <w:t>": 3,</w:t>
       </w:r>
     </w:p>
     <w:p>
@@ -6152,7 +6802,23 @@
           <w:rStyle w:val="a8"/>
           <w:lang w:val="en-US"/>
         </w:rPr>
-        <w:t xml:space="preserve">  "ResultQuality": "</w:t>
+        <w:t xml:space="preserve">  "</w:t>
+      </w:r>
+      <w:proofErr w:type="spellStart"/>
+      <w:r>
+        <w:rPr>
+          <w:rStyle w:val="a8"/>
+          <w:lang w:val="en-US"/>
+        </w:rPr>
+        <w:t>ResultQuality</w:t>
+      </w:r>
+      <w:proofErr w:type="spellEnd"/>
+      <w:r>
+        <w:rPr>
+          <w:rStyle w:val="a8"/>
+          <w:lang w:val="en-US"/>
+        </w:rPr>
+        <w:t>": "</w:t>
       </w:r>
       <w:r>
         <w:rPr>
@@ -6189,6 +6855,7 @@
         </w:rPr>
         <w:t>"</w:t>
       </w:r>
+      <w:proofErr w:type="spellStart"/>
       <w:r>
         <w:rPr>
           <w:rStyle w:val="a8"/>
@@ -6196,6 +6863,7 @@
         </w:rPr>
         <w:t>BaseEntityId</w:t>
       </w:r>
+      <w:proofErr w:type="spellEnd"/>
       <w:r>
         <w:rPr>
           <w:rStyle w:val="a8"/>
@@ -6475,12 +7143,14 @@
               <w:pStyle w:val="a3"/>
               <w:ind w:left="0"/>
             </w:pPr>
+            <w:proofErr w:type="spellStart"/>
             <w:r>
               <w:rPr>
                 <w:lang w:val="en-US"/>
               </w:rPr>
               <w:t>DefaultInputFormat</w:t>
             </w:r>
+            <w:proofErr w:type="spellEnd"/>
           </w:p>
         </w:tc>
         <w:tc>
@@ -6524,12 +7194,14 @@
             <w:r>
               <w:t xml:space="preserve">объекта </w:t>
             </w:r>
+            <w:proofErr w:type="spellStart"/>
             <w:r>
               <w:rPr>
                 <w:lang w:val="en-US"/>
               </w:rPr>
               <w:t>DataFormat</w:t>
             </w:r>
+            <w:proofErr w:type="spellEnd"/>
             <w:r>
               <w:t xml:space="preserve">, </w:t>
             </w:r>
@@ -6651,12 +7323,14 @@
                 <w:lang w:val="en-US"/>
               </w:rPr>
             </w:pPr>
+            <w:proofErr w:type="spellStart"/>
             <w:r>
               <w:rPr>
                 <w:lang w:val="en-US"/>
               </w:rPr>
               <w:t>DefaultOutputFormat</w:t>
             </w:r>
+            <w:proofErr w:type="spellEnd"/>
           </w:p>
         </w:tc>
         <w:tc>
@@ -6700,12 +7374,14 @@
             <w:r>
               <w:t xml:space="preserve">объекта </w:t>
             </w:r>
+            <w:proofErr w:type="spellStart"/>
             <w:r>
               <w:rPr>
                 <w:lang w:val="en-US"/>
               </w:rPr>
               <w:t>DataFormat</w:t>
             </w:r>
+            <w:proofErr w:type="spellEnd"/>
             <w:r>
               <w:t xml:space="preserve">, </w:t>
             </w:r>
@@ -6739,12 +7415,14 @@
                 <w:lang w:val="en-US"/>
               </w:rPr>
             </w:pPr>
+            <w:proofErr w:type="spellStart"/>
             <w:r>
               <w:rPr>
                 <w:lang w:val="en-US"/>
               </w:rPr>
               <w:t>ResultQuality</w:t>
             </w:r>
+            <w:proofErr w:type="spellEnd"/>
           </w:p>
         </w:tc>
         <w:tc>
@@ -6912,6 +7590,7 @@
         <w:pStyle w:val="a3"/>
       </w:pPr>
       <w:r>
+        <w:lastRenderedPageBreak/>
         <w:t>Доступные запросы:</w:t>
       </w:r>
     </w:p>
@@ -7036,12 +7715,14 @@
             <w:r>
               <w:t>Список всех доступных объектов E</w:t>
             </w:r>
+            <w:proofErr w:type="spellStart"/>
             <w:r>
               <w:rPr>
                 <w:lang w:val="en-US"/>
               </w:rPr>
               <w:t>xperiment</w:t>
             </w:r>
+            <w:proofErr w:type="spellEnd"/>
           </w:p>
         </w:tc>
       </w:tr>
@@ -7062,7 +7743,6 @@
               <w:rPr>
                 <w:lang w:val="en-US"/>
               </w:rPr>
-              <w:lastRenderedPageBreak/>
               <w:t>GET</w:t>
             </w:r>
           </w:p>
@@ -7325,7 +8005,23 @@
           <w:rStyle w:val="a8"/>
           <w:lang w:val="en-US"/>
         </w:rPr>
-        <w:t xml:space="preserve">  "TitleShort": "Test Exp",</w:t>
+        <w:t xml:space="preserve">  "</w:t>
+      </w:r>
+      <w:proofErr w:type="spellStart"/>
+      <w:r>
+        <w:rPr>
+          <w:rStyle w:val="a8"/>
+          <w:lang w:val="en-US"/>
+        </w:rPr>
+        <w:t>TitleShort</w:t>
+      </w:r>
+      <w:proofErr w:type="spellEnd"/>
+      <w:r>
+        <w:rPr>
+          <w:rStyle w:val="a8"/>
+          <w:lang w:val="en-US"/>
+        </w:rPr>
+        <w:t>": "Test Exp",</w:t>
       </w:r>
     </w:p>
     <w:p>
@@ -7357,7 +8053,23 @@
           <w:rStyle w:val="a8"/>
           <w:lang w:val="en-US"/>
         </w:rPr>
-        <w:t xml:space="preserve">  "BaseLine": null,</w:t>
+        <w:t xml:space="preserve">  "</w:t>
+      </w:r>
+      <w:proofErr w:type="spellStart"/>
+      <w:r>
+        <w:rPr>
+          <w:rStyle w:val="a8"/>
+          <w:lang w:val="en-US"/>
+        </w:rPr>
+        <w:t>BaseLine</w:t>
+      </w:r>
+      <w:proofErr w:type="spellEnd"/>
+      <w:r>
+        <w:rPr>
+          <w:rStyle w:val="a8"/>
+          <w:lang w:val="en-US"/>
+        </w:rPr>
+        <w:t>": null,</w:t>
       </w:r>
     </w:p>
     <w:p>
@@ -7373,7 +8085,23 @@
           <w:rStyle w:val="a8"/>
           <w:lang w:val="en-US"/>
         </w:rPr>
-        <w:t xml:space="preserve">  "RefRes": null,</w:t>
+        <w:t xml:space="preserve">  "</w:t>
+      </w:r>
+      <w:proofErr w:type="spellStart"/>
+      <w:r>
+        <w:rPr>
+          <w:rStyle w:val="a8"/>
+          <w:lang w:val="en-US"/>
+        </w:rPr>
+        <w:t>RefRes</w:t>
+      </w:r>
+      <w:proofErr w:type="spellEnd"/>
+      <w:r>
+        <w:rPr>
+          <w:rStyle w:val="a8"/>
+          <w:lang w:val="en-US"/>
+        </w:rPr>
+        <w:t>": null,</w:t>
       </w:r>
     </w:p>
     <w:p>
@@ -7396,6 +8124,7 @@
         </w:rPr>
         <w:t>"</w:t>
       </w:r>
+      <w:proofErr w:type="spellStart"/>
       <w:r>
         <w:rPr>
           <w:rStyle w:val="a8"/>
@@ -7403,6 +8132,7 @@
         </w:rPr>
         <w:t>EnvironmentId</w:t>
       </w:r>
+      <w:proofErr w:type="spellEnd"/>
       <w:r>
         <w:rPr>
           <w:rStyle w:val="a8"/>
@@ -7423,6 +8153,7 @@
         </w:rPr>
         <w:t xml:space="preserve">  "</w:t>
       </w:r>
+      <w:proofErr w:type="spellStart"/>
       <w:r>
         <w:rPr>
           <w:rStyle w:val="a8"/>
@@ -7430,6 +8161,7 @@
         </w:rPr>
         <w:t>TaskId</w:t>
       </w:r>
+      <w:proofErr w:type="spellEnd"/>
       <w:r>
         <w:rPr>
           <w:rStyle w:val="a8"/>
@@ -7450,6 +8182,7 @@
         </w:rPr>
         <w:t xml:space="preserve">  "</w:t>
       </w:r>
+      <w:proofErr w:type="spellStart"/>
       <w:r>
         <w:rPr>
           <w:rStyle w:val="a8"/>
@@ -7457,6 +8190,7 @@
         </w:rPr>
         <w:t>BaseEntityId</w:t>
       </w:r>
+      <w:proofErr w:type="spellEnd"/>
       <w:r>
         <w:rPr>
           <w:rStyle w:val="a8"/>
@@ -7477,6 +8211,7 @@
         </w:rPr>
         <w:t xml:space="preserve">  "</w:t>
       </w:r>
+      <w:proofErr w:type="spellStart"/>
       <w:r>
         <w:rPr>
           <w:rStyle w:val="a8"/>
@@ -7484,6 +8219,7 @@
         </w:rPr>
         <w:t>DataSets</w:t>
       </w:r>
+      <w:proofErr w:type="spellEnd"/>
       <w:r>
         <w:rPr>
           <w:rStyle w:val="a8"/>
@@ -7720,12 +8456,14 @@
                 <w:lang w:val="en-US"/>
               </w:rPr>
             </w:pPr>
+            <w:proofErr w:type="spellStart"/>
             <w:r>
               <w:rPr>
                 <w:lang w:val="en-US"/>
               </w:rPr>
               <w:t>TitleShort</w:t>
             </w:r>
+            <w:proofErr w:type="spellEnd"/>
           </w:p>
         </w:tc>
         <w:tc>
@@ -7848,12 +8586,14 @@
               <w:pStyle w:val="a3"/>
               <w:ind w:left="0"/>
             </w:pPr>
+            <w:proofErr w:type="spellStart"/>
             <w:r>
               <w:rPr>
                 <w:lang w:val="en-US"/>
               </w:rPr>
               <w:t>DataSets</w:t>
             </w:r>
+            <w:proofErr w:type="spellEnd"/>
           </w:p>
         </w:tc>
         <w:tc>
@@ -7912,9 +8652,11 @@
             <w:r>
               <w:t xml:space="preserve"> </w:t>
             </w:r>
+            <w:proofErr w:type="spellStart"/>
             <w:r>
               <w:t>датасетов</w:t>
             </w:r>
+            <w:proofErr w:type="spellEnd"/>
           </w:p>
         </w:tc>
         <w:tc>
@@ -7942,12 +8684,14 @@
                 <w:lang w:val="en-US"/>
               </w:rPr>
             </w:pPr>
+            <w:proofErr w:type="spellStart"/>
             <w:r>
               <w:rPr>
                 <w:lang w:val="en-US"/>
               </w:rPr>
               <w:t>BaseLine</w:t>
             </w:r>
+            <w:proofErr w:type="spellEnd"/>
           </w:p>
         </w:tc>
         <w:tc>
@@ -7986,8 +8730,16 @@
               <w:rPr>
                 <w:lang w:val="en-US"/>
               </w:rPr>
-              <w:t xml:space="preserve"> бейзлайна</w:t>
-            </w:r>
+              <w:t xml:space="preserve"> </w:t>
+            </w:r>
+            <w:proofErr w:type="spellStart"/>
+            <w:r>
+              <w:rPr>
+                <w:lang w:val="en-US"/>
+              </w:rPr>
+              <w:t>бейзлайна</w:t>
+            </w:r>
+            <w:proofErr w:type="spellEnd"/>
           </w:p>
         </w:tc>
         <w:tc>
@@ -8024,12 +8776,14 @@
                 <w:lang w:val="en-US"/>
               </w:rPr>
             </w:pPr>
+            <w:proofErr w:type="spellStart"/>
             <w:r>
               <w:rPr>
                 <w:lang w:val="en-US"/>
               </w:rPr>
               <w:t>RefRes</w:t>
             </w:r>
+            <w:proofErr w:type="spellEnd"/>
           </w:p>
         </w:tc>
         <w:tc>
@@ -8061,9 +8815,11 @@
               <w:pStyle w:val="a3"/>
               <w:ind w:left="0"/>
             </w:pPr>
+            <w:proofErr w:type="spellStart"/>
             <w:r>
               <w:t>референсный</w:t>
             </w:r>
+            <w:proofErr w:type="spellEnd"/>
             <w:r>
               <w:t xml:space="preserve"> результат</w:t>
             </w:r>
@@ -8103,12 +8859,14 @@
                 <w:lang w:val="en-US"/>
               </w:rPr>
             </w:pPr>
+            <w:proofErr w:type="spellStart"/>
             <w:r>
               <w:rPr>
                 <w:lang w:val="en-US"/>
               </w:rPr>
               <w:t>EnvironmentId</w:t>
             </w:r>
+            <w:proofErr w:type="spellEnd"/>
           </w:p>
         </w:tc>
         <w:tc>
@@ -8149,12 +8907,14 @@
             <w:r>
               <w:t xml:space="preserve">объекта </w:t>
             </w:r>
+            <w:proofErr w:type="spellStart"/>
             <w:r>
               <w:rPr>
                 <w:lang w:val="en-US"/>
               </w:rPr>
               <w:t>ExperimentEnvironment</w:t>
             </w:r>
+            <w:proofErr w:type="spellEnd"/>
           </w:p>
         </w:tc>
         <w:tc>
@@ -8182,12 +8942,14 @@
                 <w:lang w:val="en-US"/>
               </w:rPr>
             </w:pPr>
+            <w:proofErr w:type="spellStart"/>
             <w:r>
               <w:rPr>
                 <w:lang w:val="en-US"/>
               </w:rPr>
               <w:t>TaskId</w:t>
             </w:r>
+            <w:proofErr w:type="spellEnd"/>
           </w:p>
         </w:tc>
         <w:tc>
@@ -8339,12 +9101,14 @@
       <w:r>
         <w:t xml:space="preserve">и </w:t>
       </w:r>
+      <w:proofErr w:type="spellStart"/>
       <w:r>
         <w:rPr>
           <w:lang w:val="en-US"/>
         </w:rPr>
         <w:t>ProgramImplementation</w:t>
       </w:r>
+      <w:proofErr w:type="spellEnd"/>
       <w:r>
         <w:t xml:space="preserve">. </w:t>
       </w:r>
@@ -8385,7 +9149,145 @@
         <w:t>.</w:t>
       </w:r>
       <w:r>
-        <w:t xml:space="preserve"> Необходимо задать следующие поля:</w:t>
+        <w:t xml:space="preserve"> </w:t>
+      </w:r>
+    </w:p>
+    <w:tbl>
+      <w:tblPr>
+        <w:tblStyle w:val="a7"/>
+        <w:tblpPr w:leftFromText="180" w:rightFromText="180" w:vertAnchor="text" w:horzAnchor="page" w:tblpX="1549" w:tblpY="54"/>
+        <w:tblW w:w="0" w:type="auto"/>
+        <w:tblLook w:val="04A0" w:firstRow="1" w:lastRow="0" w:firstColumn="1" w:lastColumn="0" w:noHBand="0" w:noVBand="1"/>
+      </w:tblPr>
+      <w:tblGrid>
+        <w:gridCol w:w="2113"/>
+        <w:gridCol w:w="3006"/>
+        <w:gridCol w:w="4394"/>
+      </w:tblGrid>
+      <w:tr>
+        <w:tc>
+          <w:tcPr>
+            <w:tcW w:w="2113" w:type="dxa"/>
+          </w:tcPr>
+          <w:p>
+            <w:pPr>
+              <w:pStyle w:val="a3"/>
+              <w:ind w:left="0"/>
+            </w:pPr>
+            <w:r>
+              <w:t>Запрос</w:t>
+            </w:r>
+          </w:p>
+        </w:tc>
+        <w:tc>
+          <w:tcPr>
+            <w:tcW w:w="3006" w:type="dxa"/>
+          </w:tcPr>
+          <w:p>
+            <w:pPr>
+              <w:pStyle w:val="a3"/>
+              <w:ind w:left="0"/>
+            </w:pPr>
+            <w:r>
+              <w:t>Адрес</w:t>
+            </w:r>
+          </w:p>
+        </w:tc>
+        <w:tc>
+          <w:tcPr>
+            <w:tcW w:w="4394" w:type="dxa"/>
+          </w:tcPr>
+          <w:p>
+            <w:pPr>
+              <w:pStyle w:val="a3"/>
+              <w:ind w:left="0"/>
+            </w:pPr>
+            <w:r>
+              <w:t>Комментарий</w:t>
+            </w:r>
+          </w:p>
+        </w:tc>
+      </w:tr>
+      <w:tr>
+        <w:trPr>
+          <w:trHeight w:val="591"/>
+        </w:trPr>
+        <w:tc>
+          <w:tcPr>
+            <w:tcW w:w="2113" w:type="dxa"/>
+          </w:tcPr>
+          <w:p>
+            <w:pPr>
+              <w:pStyle w:val="a3"/>
+              <w:ind w:left="0"/>
+              <w:rPr>
+                <w:lang w:val="en-US"/>
+              </w:rPr>
+            </w:pPr>
+            <w:r>
+              <w:rPr>
+                <w:lang w:val="en-US"/>
+              </w:rPr>
+              <w:t>POST</w:t>
+            </w:r>
+          </w:p>
+        </w:tc>
+        <w:tc>
+          <w:tcPr>
+            <w:tcW w:w="3006" w:type="dxa"/>
+          </w:tcPr>
+          <w:p>
+            <w:pPr>
+              <w:pStyle w:val="a3"/>
+              <w:ind w:left="0"/>
+              <w:rPr>
+                <w:lang w:val="en-US"/>
+              </w:rPr>
+            </w:pPr>
+            <w:r>
+              <w:rPr>
+                <w:lang w:val="en-US"/>
+              </w:rPr>
+              <w:t>/experiment</w:t>
+            </w:r>
+            <w:r>
+              <w:t>/</w:t>
+            </w:r>
+            <w:r>
+              <w:rPr>
+                <w:lang w:val="en-US"/>
+              </w:rPr>
+              <w:t>run</w:t>
+            </w:r>
+          </w:p>
+        </w:tc>
+        <w:tc>
+          <w:tcPr>
+            <w:tcW w:w="4394" w:type="dxa"/>
+          </w:tcPr>
+          <w:p>
+            <w:pPr>
+              <w:pStyle w:val="a3"/>
+              <w:ind w:left="0"/>
+            </w:pPr>
+            <w:r>
+              <w:t>Запустить эксперимент, используя выбранную имплементацию</w:t>
+            </w:r>
+          </w:p>
+        </w:tc>
+      </w:tr>
+    </w:tbl>
+    <w:p>
+      <w:pPr>
+        <w:ind w:left="708"/>
+      </w:pPr>
+    </w:p>
+    <w:p>
+      <w:pPr>
+        <w:ind w:left="708"/>
+      </w:pPr>
+      <w:r>
+        <w:t>Необходимо задать следующие поля:</w:t>
       </w:r>
     </w:p>
     <w:tbl>
@@ -8397,109 +9299,221 @@
       </w:tblPr>
       <w:tblGrid>
         <w:gridCol w:w="2598"/>
-        <w:gridCol w:w="4207"/>
-        <w:gridCol w:w="1985"/>
+        <w:gridCol w:w="1617"/>
+        <w:gridCol w:w="3593"/>
+        <w:gridCol w:w="2028"/>
       </w:tblGrid>
       <w:tr>
         <w:tc>
           <w:tcPr>
-            <w:tcW w:w="2598" w:type="dxa"/>
-          </w:tcPr>
-          <w:p>
-            <w:pPr>
-              <w:pStyle w:val="a3"/>
-              <w:ind w:left="0"/>
-              <w:rPr>
-                <w:lang w:val="en-US"/>
-              </w:rPr>
-            </w:pPr>
-            <w:r>
-              <w:rPr>
-                <w:lang w:val="en-US"/>
-              </w:rPr>
-              <w:t>ExperimentId</w:t>
-            </w:r>
-          </w:p>
-        </w:tc>
-        <w:tc>
-          <w:tcPr>
-            <w:tcW w:w="4207" w:type="dxa"/>
-          </w:tcPr>
-          <w:p>
-            <w:pPr>
-              <w:pStyle w:val="a3"/>
-              <w:ind w:left="0"/>
-              <w:rPr>
-                <w:lang w:val="en-US"/>
-              </w:rPr>
-            </w:pPr>
-            <w:r>
-              <w:t xml:space="preserve">INT, Id объекта </w:t>
-            </w:r>
-            <w:r>
-              <w:rPr>
-                <w:lang w:val="en-US"/>
-              </w:rPr>
-              <w:t>Experiment</w:t>
-            </w:r>
-          </w:p>
-        </w:tc>
-        <w:tc>
-          <w:tcPr>
-            <w:tcW w:w="1985" w:type="dxa"/>
-          </w:tcPr>
-          <w:p>
-            <w:pPr>
-              <w:pStyle w:val="a3"/>
-              <w:ind w:left="0"/>
-            </w:pPr>
+            <w:tcW w:w="2162" w:type="dxa"/>
+          </w:tcPr>
+          <w:p>
+            <w:pPr>
+              <w:pStyle w:val="a3"/>
+              <w:ind w:left="0"/>
+            </w:pPr>
+            <w:r>
+              <w:t>Название</w:t>
+            </w:r>
+          </w:p>
+        </w:tc>
+        <w:tc>
+          <w:tcPr>
+            <w:tcW w:w="1617" w:type="dxa"/>
+          </w:tcPr>
+          <w:p>
+            <w:pPr>
+              <w:pStyle w:val="a3"/>
+              <w:ind w:left="0"/>
+            </w:pPr>
+            <w:r>
+              <w:t>Тип данных</w:t>
+            </w:r>
+          </w:p>
+        </w:tc>
+        <w:tc>
+          <w:tcPr>
+            <w:tcW w:w="3593" w:type="dxa"/>
+          </w:tcPr>
+          <w:p>
+            <w:pPr>
+              <w:pStyle w:val="a3"/>
+              <w:ind w:left="0"/>
+            </w:pPr>
+            <w:r>
+              <w:t>Комментарий</w:t>
+            </w:r>
+          </w:p>
+        </w:tc>
+        <w:tc>
+          <w:tcPr>
+            <w:tcW w:w="2028" w:type="dxa"/>
+          </w:tcPr>
+          <w:p>
+            <w:pPr>
+              <w:pStyle w:val="a3"/>
+              <w:ind w:left="0"/>
+            </w:pPr>
+            <w:r>
+              <w:t>Опции</w:t>
+            </w:r>
           </w:p>
         </w:tc>
       </w:tr>
       <w:tr>
         <w:tc>
           <w:tcPr>
-            <w:tcW w:w="2598" w:type="dxa"/>
-          </w:tcPr>
-          <w:p>
-            <w:pPr>
-              <w:pStyle w:val="a3"/>
-              <w:ind w:left="0"/>
-              <w:rPr>
-                <w:lang w:val="en-US"/>
-              </w:rPr>
-            </w:pPr>
+            <w:tcW w:w="2162" w:type="dxa"/>
+          </w:tcPr>
+          <w:p>
+            <w:pPr>
+              <w:pStyle w:val="a3"/>
+              <w:ind w:left="0"/>
+              <w:rPr>
+                <w:lang w:val="en-US"/>
+              </w:rPr>
+            </w:pPr>
+            <w:proofErr w:type="spellStart"/>
+            <w:r>
+              <w:rPr>
+                <w:lang w:val="en-US"/>
+              </w:rPr>
+              <w:t>ExperimentId</w:t>
+            </w:r>
+            <w:proofErr w:type="spellEnd"/>
+          </w:p>
+        </w:tc>
+        <w:tc>
+          <w:tcPr>
+            <w:tcW w:w="1617" w:type="dxa"/>
+          </w:tcPr>
+          <w:p>
+            <w:pPr>
+              <w:pStyle w:val="a3"/>
+              <w:ind w:left="0"/>
+              <w:rPr>
+                <w:lang w:val="en-US"/>
+              </w:rPr>
+            </w:pPr>
+            <w:r>
+              <w:rPr>
+                <w:lang w:val="en-US"/>
+              </w:rPr>
+              <w:t>INT</w:t>
+            </w:r>
+          </w:p>
+        </w:tc>
+        <w:tc>
+          <w:tcPr>
+            <w:tcW w:w="3593" w:type="dxa"/>
+          </w:tcPr>
+          <w:p>
+            <w:pPr>
+              <w:pStyle w:val="a3"/>
+              <w:ind w:left="0"/>
+            </w:pPr>
+            <w:proofErr w:type="spellStart"/>
+            <w:r>
+              <w:t>Id</w:t>
+            </w:r>
+            <w:proofErr w:type="spellEnd"/>
+            <w:r>
+              <w:t xml:space="preserve"> объекта </w:t>
+            </w:r>
+            <w:r>
+              <w:rPr>
+                <w:lang w:val="en-US"/>
+              </w:rPr>
+              <w:t>Experiment</w:t>
+            </w:r>
+          </w:p>
+        </w:tc>
+        <w:tc>
+          <w:tcPr>
+            <w:tcW w:w="2028" w:type="dxa"/>
+          </w:tcPr>
+          <w:p>
+            <w:pPr>
+              <w:pStyle w:val="a3"/>
+              <w:ind w:left="0"/>
+            </w:pPr>
+          </w:p>
+        </w:tc>
+      </w:tr>
+      <w:tr>
+        <w:tc>
+          <w:tcPr>
+            <w:tcW w:w="2162" w:type="dxa"/>
+          </w:tcPr>
+          <w:p>
+            <w:pPr>
+              <w:pStyle w:val="a3"/>
+              <w:ind w:left="0"/>
+              <w:rPr>
+                <w:lang w:val="en-US"/>
+              </w:rPr>
+            </w:pPr>
+            <w:proofErr w:type="spellStart"/>
             <w:r>
               <w:rPr>
                 <w:lang w:val="en-US"/>
               </w:rPr>
               <w:t>ProgramImplementationId</w:t>
             </w:r>
-          </w:p>
-        </w:tc>
-        <w:tc>
-          <w:tcPr>
-            <w:tcW w:w="4207" w:type="dxa"/>
-          </w:tcPr>
-          <w:p>
-            <w:pPr>
-              <w:pStyle w:val="a3"/>
-              <w:ind w:left="0"/>
-            </w:pPr>
-            <w:r>
-              <w:t xml:space="preserve">INT, Id объекта </w:t>
-            </w:r>
+            <w:proofErr w:type="spellEnd"/>
+          </w:p>
+        </w:tc>
+        <w:tc>
+          <w:tcPr>
+            <w:tcW w:w="1617" w:type="dxa"/>
+          </w:tcPr>
+          <w:p>
+            <w:pPr>
+              <w:pStyle w:val="a3"/>
+              <w:ind w:left="0"/>
+              <w:rPr>
+                <w:lang w:val="en-US"/>
+              </w:rPr>
+            </w:pPr>
+            <w:r>
+              <w:rPr>
+                <w:lang w:val="en-US"/>
+              </w:rPr>
+              <w:t>INT</w:t>
+            </w:r>
+          </w:p>
+        </w:tc>
+        <w:tc>
+          <w:tcPr>
+            <w:tcW w:w="3593" w:type="dxa"/>
+          </w:tcPr>
+          <w:p>
+            <w:pPr>
+              <w:pStyle w:val="a3"/>
+              <w:ind w:left="0"/>
+            </w:pPr>
+            <w:proofErr w:type="spellStart"/>
+            <w:r>
+              <w:t>Id</w:t>
+            </w:r>
+            <w:proofErr w:type="spellEnd"/>
+            <w:r>
+              <w:t xml:space="preserve"> объекта </w:t>
+            </w:r>
+            <w:proofErr w:type="spellStart"/>
             <w:r>
               <w:rPr>
                 <w:lang w:val="en-US"/>
               </w:rPr>
               <w:t>ProgramImplementation</w:t>
             </w:r>
-          </w:p>
-        </w:tc>
-        <w:tc>
-          <w:tcPr>
-            <w:tcW w:w="1985" w:type="dxa"/>
+            <w:proofErr w:type="spellEnd"/>
+          </w:p>
+        </w:tc>
+        <w:tc>
+          <w:tcPr>
+            <w:tcW w:w="2028" w:type="dxa"/>
           </w:tcPr>
           <w:p>
             <w:pPr>
@@ -8510,22 +9524,514 @@
         </w:tc>
       </w:tr>
     </w:tbl>
+    <w:p/>
+    <w:p>
+      <w:pPr>
+        <w:pStyle w:val="a3"/>
+        <w:rPr>
+          <w:lang w:eastAsia="ja-JP"/>
+        </w:rPr>
+      </w:pPr>
+    </w:p>
+    <w:p>
+      <w:pPr>
+        <w:pStyle w:val="1"/>
+        <w:rPr>
+          <w:lang w:eastAsia="ja-JP"/>
+        </w:rPr>
+      </w:pPr>
+      <w:r>
+        <w:rPr>
+          <w:lang w:eastAsia="ja-JP"/>
+        </w:rPr>
+        <w:lastRenderedPageBreak/>
+        <w:t>Этапы создания и запуска эксперимента</w:t>
+      </w:r>
+    </w:p>
+    <w:p>
+      <w:pPr>
+        <w:pStyle w:val="3"/>
+        <w:numPr>
+          <w:ilvl w:val="0"/>
+          <w:numId w:val="11"/>
+        </w:numPr>
+        <w:rPr>
+          <w:lang w:eastAsia="ja-JP"/>
+        </w:rPr>
+      </w:pPr>
+      <w:r>
+        <w:rPr>
+          <w:lang w:eastAsia="ja-JP"/>
+        </w:rPr>
+        <w:t xml:space="preserve">Загрузка данных </w:t>
+      </w:r>
+    </w:p>
+    <w:p>
+      <w:pPr>
+        <w:pStyle w:val="3"/>
+        <w:numPr>
+          <w:ilvl w:val="1"/>
+          <w:numId w:val="11"/>
+        </w:numPr>
+        <w:rPr>
+          <w:lang w:eastAsia="ja-JP"/>
+        </w:rPr>
+      </w:pPr>
+      <w:r>
+        <w:rPr>
+          <w:lang w:eastAsia="ja-JP"/>
+        </w:rPr>
+        <w:t>Создание формата данных</w:t>
+      </w:r>
+    </w:p>
+    <w:p>
+      <w:pPr>
+        <w:ind w:left="720" w:firstLine="12"/>
+        <w:rPr>
+          <w:lang w:eastAsia="ja-JP"/>
+        </w:rPr>
+      </w:pPr>
+      <w:r>
+        <w:rPr>
+          <w:lang w:eastAsia="ja-JP"/>
+        </w:rPr>
+        <w:t xml:space="preserve">Создать новый объект </w:t>
+      </w:r>
+      <w:proofErr w:type="spellStart"/>
+      <w:r>
+        <w:rPr>
+          <w:lang w:val="en-US" w:eastAsia="ja-JP"/>
+        </w:rPr>
+        <w:t>DataFormat</w:t>
+      </w:r>
+      <w:proofErr w:type="spellEnd"/>
+      <w:r>
+        <w:rPr>
+          <w:lang w:eastAsia="ja-JP"/>
+        </w:rPr>
+        <w:t xml:space="preserve">, </w:t>
+      </w:r>
+      <w:r>
+        <w:rPr>
+          <w:lang w:eastAsia="ja-JP"/>
+        </w:rPr>
+        <w:t xml:space="preserve">описывающий формат, в котором </w:t>
+      </w:r>
+      <w:r>
+        <w:rPr>
+          <w:lang w:eastAsia="ja-JP"/>
+        </w:rPr>
+        <w:t>хранятся данные</w:t>
+      </w:r>
+      <w:r>
+        <w:rPr>
+          <w:lang w:eastAsia="ja-JP"/>
+        </w:rPr>
+        <w:t>. Тип формата</w:t>
+      </w:r>
+      <w:r>
+        <w:rPr>
+          <w:lang w:eastAsia="ja-JP"/>
+        </w:rPr>
+        <w:t xml:space="preserve"> </w:t>
+      </w:r>
+      <w:r>
+        <w:rPr>
+          <w:lang w:eastAsia="ja-JP"/>
+        </w:rPr>
+        <w:t>может быть файлом или таблицей</w:t>
+      </w:r>
+      <w:r>
+        <w:rPr>
+          <w:lang w:eastAsia="ja-JP"/>
+        </w:rPr>
+        <w:t xml:space="preserve"> (</w:t>
+      </w:r>
+      <w:r>
+        <w:rPr>
+          <w:lang w:val="en-US" w:eastAsia="ja-JP"/>
+        </w:rPr>
+        <w:t>File</w:t>
+      </w:r>
+      <w:r>
+        <w:rPr>
+          <w:lang w:eastAsia="ja-JP"/>
+        </w:rPr>
+        <w:t xml:space="preserve"> </w:t>
+      </w:r>
+      <w:r>
+        <w:rPr>
+          <w:lang w:eastAsia="ja-JP"/>
+        </w:rPr>
+        <w:t xml:space="preserve">или </w:t>
+      </w:r>
+      <w:r>
+        <w:rPr>
+          <w:lang w:val="en-US" w:eastAsia="ja-JP"/>
+        </w:rPr>
+        <w:t>Table</w:t>
+      </w:r>
+      <w:r>
+        <w:rPr>
+          <w:lang w:eastAsia="ja-JP"/>
+        </w:rPr>
+        <w:t>).</w:t>
+      </w:r>
+      <w:r>
+        <w:rPr>
+          <w:lang w:eastAsia="ja-JP"/>
+        </w:rPr>
+        <w:t xml:space="preserve"> </w:t>
+      </w:r>
+    </w:p>
+    <w:p>
+      <w:pPr>
+        <w:pStyle w:val="3"/>
+        <w:numPr>
+          <w:ilvl w:val="1"/>
+          <w:numId w:val="11"/>
+        </w:numPr>
+        <w:rPr>
+          <w:lang w:eastAsia="ja-JP"/>
+        </w:rPr>
+      </w:pPr>
+      <w:r>
+        <w:rPr>
+          <w:lang w:eastAsia="ja-JP"/>
+        </w:rPr>
+        <w:t>Создание датасета</w:t>
+      </w:r>
+    </w:p>
     <w:p>
       <w:pPr>
         <w:ind w:left="708"/>
-      </w:pPr>
-    </w:p>
-    <w:p>
-      <w:pPr>
-        <w:pStyle w:val="a3"/>
         <w:rPr>
           <w:lang w:eastAsia="ja-JP"/>
         </w:rPr>
       </w:pPr>
-    </w:p>
-    <w:p>
-      <w:pPr>
-        <w:pStyle w:val="a3"/>
+      <w:r>
+        <w:rPr>
+          <w:lang w:eastAsia="ja-JP"/>
+        </w:rPr>
+        <w:t xml:space="preserve">Создать новый объект </w:t>
+      </w:r>
+      <w:proofErr w:type="spellStart"/>
+      <w:r>
+        <w:rPr>
+          <w:lang w:val="en-US" w:eastAsia="ja-JP"/>
+        </w:rPr>
+        <w:t>DataSet</w:t>
+      </w:r>
+      <w:proofErr w:type="spellEnd"/>
+      <w:r>
+        <w:rPr>
+          <w:lang w:eastAsia="ja-JP"/>
+        </w:rPr>
+        <w:t xml:space="preserve">, </w:t>
+      </w:r>
+      <w:r>
+        <w:rPr>
+          <w:lang w:eastAsia="ja-JP"/>
+        </w:rPr>
+        <w:t>описывающий используемый датасет</w:t>
+      </w:r>
+      <w:r>
+        <w:rPr>
+          <w:lang w:eastAsia="ja-JP"/>
+        </w:rPr>
+        <w:t xml:space="preserve">. В качестве </w:t>
+      </w:r>
+      <w:proofErr w:type="spellStart"/>
+      <w:r>
+        <w:rPr>
+          <w:lang w:val="en-US" w:eastAsia="ja-JP"/>
+        </w:rPr>
+        <w:t>DataFormatId</w:t>
+      </w:r>
+      <w:proofErr w:type="spellEnd"/>
+      <w:r>
+        <w:rPr>
+          <w:lang w:eastAsia="ja-JP"/>
+        </w:rPr>
+        <w:t xml:space="preserve"> </w:t>
+      </w:r>
+      <w:r>
+        <w:rPr>
+          <w:lang w:eastAsia="ja-JP"/>
+        </w:rPr>
+        <w:t xml:space="preserve">используется </w:t>
+      </w:r>
+      <w:r>
+        <w:rPr>
+          <w:lang w:val="en-US" w:eastAsia="ja-JP"/>
+        </w:rPr>
+        <w:t>Id</w:t>
+      </w:r>
+      <w:r>
+        <w:rPr>
+          <w:lang w:eastAsia="ja-JP"/>
+        </w:rPr>
+        <w:t xml:space="preserve"> </w:t>
+      </w:r>
+      <w:r>
+        <w:rPr>
+          <w:lang w:eastAsia="ja-JP"/>
+        </w:rPr>
+        <w:t xml:space="preserve">созданного на прошлом шаге объекта </w:t>
+      </w:r>
+      <w:proofErr w:type="spellStart"/>
+      <w:r>
+        <w:rPr>
+          <w:lang w:val="en-US" w:eastAsia="ja-JP"/>
+        </w:rPr>
+        <w:t>DataFormat</w:t>
+      </w:r>
+      <w:proofErr w:type="spellEnd"/>
+      <w:r>
+        <w:rPr>
+          <w:lang w:eastAsia="ja-JP"/>
+        </w:rPr>
+        <w:t xml:space="preserve">. </w:t>
+      </w:r>
+      <w:r>
+        <w:rPr>
+          <w:lang w:eastAsia="ja-JP"/>
+        </w:rPr>
+        <w:t xml:space="preserve">Если тип формата – файл, то в поле </w:t>
+      </w:r>
+      <w:r>
+        <w:rPr>
+          <w:lang w:val="en-US" w:eastAsia="ja-JP"/>
+        </w:rPr>
+        <w:t>Content</w:t>
+      </w:r>
+      <w:r>
+        <w:rPr>
+          <w:lang w:eastAsia="ja-JP"/>
+        </w:rPr>
+        <w:t xml:space="preserve"> </w:t>
+      </w:r>
+      <w:r>
+        <w:rPr>
+          <w:lang w:eastAsia="ja-JP"/>
+        </w:rPr>
+        <w:t xml:space="preserve">необходимо указать </w:t>
+      </w:r>
+      <w:r>
+        <w:rPr>
+          <w:lang w:val="en-US" w:eastAsia="ja-JP"/>
+        </w:rPr>
+        <w:t>URL</w:t>
+      </w:r>
+      <w:r>
+        <w:rPr>
+          <w:lang w:eastAsia="ja-JP"/>
+        </w:rPr>
+        <w:t xml:space="preserve"> </w:t>
+      </w:r>
+      <w:r>
+        <w:rPr>
+          <w:lang w:eastAsia="ja-JP"/>
+        </w:rPr>
+        <w:t>для скачивания файла</w:t>
+      </w:r>
+      <w:r>
+        <w:rPr>
+          <w:lang w:eastAsia="ja-JP"/>
+        </w:rPr>
+        <w:t>. Е</w:t>
+      </w:r>
+      <w:r>
+        <w:rPr>
+          <w:lang w:eastAsia="ja-JP"/>
+        </w:rPr>
+        <w:t xml:space="preserve">сли тип формата – таблица, </w:t>
+      </w:r>
+      <w:r>
+        <w:rPr>
+          <w:lang w:eastAsia="ja-JP"/>
+        </w:rPr>
+        <w:t xml:space="preserve">то в поле </w:t>
+      </w:r>
+      <w:r>
+        <w:rPr>
+          <w:lang w:val="en-US" w:eastAsia="ja-JP"/>
+        </w:rPr>
+        <w:t>Content</w:t>
+      </w:r>
+      <w:r>
+        <w:rPr>
+          <w:lang w:eastAsia="ja-JP"/>
+        </w:rPr>
+        <w:t xml:space="preserve"> </w:t>
+      </w:r>
+      <w:r>
+        <w:rPr>
+          <w:lang w:eastAsia="ja-JP"/>
+        </w:rPr>
+        <w:t xml:space="preserve">необходимо указать </w:t>
+      </w:r>
+      <w:r>
+        <w:rPr>
+          <w:lang w:val="en-US" w:eastAsia="ja-JP"/>
+        </w:rPr>
+        <w:t>Connection</w:t>
+      </w:r>
+      <w:r>
+        <w:rPr>
+          <w:lang w:eastAsia="ja-JP"/>
+        </w:rPr>
+        <w:t xml:space="preserve"> </w:t>
+      </w:r>
+      <w:r>
+        <w:rPr>
+          <w:lang w:val="en-US" w:eastAsia="ja-JP"/>
+        </w:rPr>
+        <w:t>String</w:t>
+      </w:r>
+      <w:r>
+        <w:rPr>
+          <w:lang w:eastAsia="ja-JP"/>
+        </w:rPr>
+        <w:t xml:space="preserve"> </w:t>
+      </w:r>
+      <w:r>
+        <w:rPr>
+          <w:lang w:val="en-US" w:eastAsia="ja-JP"/>
+        </w:rPr>
+        <w:t>SQL</w:t>
+      </w:r>
+      <w:r>
+        <w:rPr>
+          <w:lang w:eastAsia="ja-JP"/>
+        </w:rPr>
+        <w:t xml:space="preserve"> </w:t>
+      </w:r>
+      <w:r>
+        <w:rPr>
+          <w:lang w:eastAsia="ja-JP"/>
+        </w:rPr>
+        <w:t>таблицы.</w:t>
+      </w:r>
+    </w:p>
+    <w:p>
+      <w:pPr>
+        <w:pStyle w:val="3"/>
+        <w:numPr>
+          <w:ilvl w:val="1"/>
+          <w:numId w:val="11"/>
+        </w:numPr>
+        <w:rPr>
+          <w:lang w:eastAsia="ja-JP"/>
+        </w:rPr>
+      </w:pPr>
+      <w:r>
+        <w:rPr>
+          <w:lang w:eastAsia="ja-JP"/>
+        </w:rPr>
+        <w:t>Загрузка файла имплементации</w:t>
+      </w:r>
+    </w:p>
+    <w:p>
+      <w:pPr>
+        <w:ind w:left="708"/>
+        <w:rPr>
+          <w:lang w:val="en-US" w:eastAsia="ja-JP"/>
+        </w:rPr>
+      </w:pPr>
+      <w:r>
+        <w:rPr>
+          <w:lang w:eastAsia="ja-JP"/>
+        </w:rPr>
+        <w:t xml:space="preserve">Создать объект </w:t>
+      </w:r>
+      <w:proofErr w:type="spellStart"/>
+      <w:r>
+        <w:rPr>
+          <w:lang w:val="en-US" w:eastAsia="ja-JP"/>
+        </w:rPr>
+        <w:t>ProgramImplementation</w:t>
+      </w:r>
+      <w:proofErr w:type="spellEnd"/>
+      <w:r>
+        <w:rPr>
+          <w:lang w:eastAsia="ja-JP"/>
+        </w:rPr>
+        <w:t xml:space="preserve">, </w:t>
+      </w:r>
+      <w:r>
+        <w:rPr>
+          <w:lang w:eastAsia="ja-JP"/>
+        </w:rPr>
+        <w:t>описывающий исполняемый файл программы. В качестве входного формата</w:t>
+      </w:r>
+      <w:r>
+        <w:rPr>
+          <w:lang w:val="en-US" w:eastAsia="ja-JP"/>
+        </w:rPr>
+        <w:t xml:space="preserve"> </w:t>
+      </w:r>
+      <w:r>
+        <w:rPr>
+          <w:lang w:eastAsia="ja-JP"/>
+        </w:rPr>
+        <w:t xml:space="preserve">используется </w:t>
+      </w:r>
+      <w:r>
+        <w:rPr>
+          <w:lang w:val="en-US" w:eastAsia="ja-JP"/>
+        </w:rPr>
+        <w:t xml:space="preserve">Id </w:t>
+      </w:r>
+      <w:r>
+        <w:rPr>
+          <w:lang w:eastAsia="ja-JP"/>
+        </w:rPr>
+        <w:t xml:space="preserve">созданного объекта </w:t>
+      </w:r>
+      <w:proofErr w:type="spellStart"/>
+      <w:r>
+        <w:rPr>
+          <w:lang w:val="en-US" w:eastAsia="ja-JP"/>
+        </w:rPr>
+        <w:t>DataFormat</w:t>
+      </w:r>
+      <w:proofErr w:type="spellEnd"/>
+      <w:r>
+        <w:rPr>
+          <w:lang w:val="en-US" w:eastAsia="ja-JP"/>
+        </w:rPr>
+        <w:t xml:space="preserve">. </w:t>
+      </w:r>
+    </w:p>
+    <w:p>
+      <w:pPr>
+        <w:pStyle w:val="3"/>
+        <w:numPr>
+          <w:ilvl w:val="0"/>
+          <w:numId w:val="11"/>
+        </w:numPr>
+        <w:rPr>
+          <w:lang w:eastAsia="ja-JP"/>
+        </w:rPr>
+      </w:pPr>
+      <w:proofErr w:type="spellStart"/>
+      <w:r>
+        <w:rPr>
+          <w:lang w:eastAsia="ja-JP"/>
+        </w:rPr>
+        <w:t>Аыва</w:t>
+      </w:r>
+      <w:proofErr w:type="spellEnd"/>
+      <w:r>
+        <w:rPr>
+          <w:lang w:eastAsia="ja-JP"/>
+        </w:rPr>
+        <w:tab/>
+      </w:r>
+    </w:p>
+    <w:p>
+      <w:pPr>
         <w:rPr>
           <w:lang w:eastAsia="ja-JP"/>
         </w:rPr>
@@ -8732,6 +10238,92 @@
     </w:lvl>
   </w:abstractNum>
   <w:abstractNum w:abstractNumId="1" w15:restartNumberingAfterBreak="0">
+    <w:nsid w:val="14261EC5"/>
+    <w:multiLevelType w:val="hybridMultilevel"/>
+    <w:tmpl w:val="66D69730"/>
+    <w:lvl w:ilvl="0" w:tplc="0419000F">
+      <w:start w:val="1"/>
+      <w:numFmt w:val="decimal"/>
+      <w:lvlText w:val="%1."/>
+      <w:lvlJc w:val="left"/>
+      <w:pPr>
+        <w:ind w:left="720" w:hanging="360"/>
+      </w:pPr>
+    </w:lvl>
+    <w:lvl w:ilvl="1" w:tplc="04190019" w:tentative="1">
+      <w:start w:val="1"/>
+      <w:numFmt w:val="lowerLetter"/>
+      <w:lvlText w:val="%2."/>
+      <w:lvlJc w:val="left"/>
+      <w:pPr>
+        <w:ind w:left="1440" w:hanging="360"/>
+      </w:pPr>
+    </w:lvl>
+    <w:lvl w:ilvl="2" w:tplc="0419001B" w:tentative="1">
+      <w:start w:val="1"/>
+      <w:numFmt w:val="lowerRoman"/>
+      <w:lvlText w:val="%3."/>
+      <w:lvlJc w:val="right"/>
+      <w:pPr>
+        <w:ind w:left="2160" w:hanging="180"/>
+      </w:pPr>
+    </w:lvl>
+    <w:lvl w:ilvl="3" w:tplc="0419000F" w:tentative="1">
+      <w:start w:val="1"/>
+      <w:numFmt w:val="decimal"/>
+      <w:lvlText w:val="%4."/>
+      <w:lvlJc w:val="left"/>
+      <w:pPr>
+        <w:ind w:left="2880" w:hanging="360"/>
+      </w:pPr>
+    </w:lvl>
+    <w:lvl w:ilvl="4" w:tplc="04190019" w:tentative="1">
+      <w:start w:val="1"/>
+      <w:numFmt w:val="lowerLetter"/>
+      <w:lvlText w:val="%5."/>
+      <w:lvlJc w:val="left"/>
+      <w:pPr>
+        <w:ind w:left="3600" w:hanging="360"/>
+      </w:pPr>
+    </w:lvl>
+    <w:lvl w:ilvl="5" w:tplc="0419001B" w:tentative="1">
+      <w:start w:val="1"/>
+      <w:numFmt w:val="lowerRoman"/>
+      <w:lvlText w:val="%6."/>
+      <w:lvlJc w:val="right"/>
+      <w:pPr>
+        <w:ind w:left="4320" w:hanging="180"/>
+      </w:pPr>
+    </w:lvl>
+    <w:lvl w:ilvl="6" w:tplc="0419000F" w:tentative="1">
+      <w:start w:val="1"/>
+      <w:numFmt w:val="decimal"/>
+      <w:lvlText w:val="%7."/>
+      <w:lvlJc w:val="left"/>
+      <w:pPr>
+        <w:ind w:left="5040" w:hanging="360"/>
+      </w:pPr>
+    </w:lvl>
+    <w:lvl w:ilvl="7" w:tplc="04190019" w:tentative="1">
+      <w:start w:val="1"/>
+      <w:numFmt w:val="lowerLetter"/>
+      <w:lvlText w:val="%8."/>
+      <w:lvlJc w:val="left"/>
+      <w:pPr>
+        <w:ind w:left="5760" w:hanging="360"/>
+      </w:pPr>
+    </w:lvl>
+    <w:lvl w:ilvl="8" w:tplc="0419001B" w:tentative="1">
+      <w:start w:val="1"/>
+      <w:numFmt w:val="lowerRoman"/>
+      <w:lvlText w:val="%9."/>
+      <w:lvlJc w:val="right"/>
+      <w:pPr>
+        <w:ind w:left="6480" w:hanging="180"/>
+      </w:pPr>
+    </w:lvl>
+  </w:abstractNum>
+  <w:abstractNum w:abstractNumId="2" w15:restartNumberingAfterBreak="0">
     <w:nsid w:val="15447F33"/>
     <w:multiLevelType w:val="hybridMultilevel"/>
     <w:tmpl w:val="9982BCFA"/>
@@ -8820,13 +10412,126 @@
       </w:pPr>
     </w:lvl>
   </w:abstractNum>
-  <w:abstractNum w:abstractNumId="2" w15:restartNumberingAfterBreak="0">
-    <w:nsid w:val="35F23272"/>
-    <w:multiLevelType w:val="hybridMultilevel"/>
-    <w:tmpl w:val="4C90A71E"/>
-    <w:lvl w:ilvl="0" w:tplc="0419000F">
+  <w:abstractNum w:abstractNumId="3" w15:restartNumberingAfterBreak="0">
+    <w:nsid w:val="23AB02F1"/>
+    <w:multiLevelType w:val="multilevel"/>
+    <w:tmpl w:val="0B34348C"/>
+    <w:lvl w:ilvl="0">
       <w:start w:val="1"/>
       <w:numFmt w:val="decimal"/>
+      <w:lvlText w:val="%1"/>
+      <w:lvlJc w:val="left"/>
+      <w:pPr>
+        <w:ind w:left="360" w:hanging="360"/>
+      </w:pPr>
+      <w:rPr>
+        <w:rFonts w:hint="default"/>
+      </w:rPr>
+    </w:lvl>
+    <w:lvl w:ilvl="1">
+      <w:start w:val="1"/>
+      <w:numFmt w:val="decimal"/>
+      <w:lvlText w:val="%1.%2"/>
+      <w:lvlJc w:val="left"/>
+      <w:pPr>
+        <w:ind w:left="720" w:hanging="360"/>
+      </w:pPr>
+      <w:rPr>
+        <w:rFonts w:hint="default"/>
+      </w:rPr>
+    </w:lvl>
+    <w:lvl w:ilvl="2">
+      <w:start w:val="1"/>
+      <w:numFmt w:val="decimal"/>
+      <w:lvlText w:val="%1.%2.%3"/>
+      <w:lvlJc w:val="left"/>
+      <w:pPr>
+        <w:ind w:left="1440" w:hanging="720"/>
+      </w:pPr>
+      <w:rPr>
+        <w:rFonts w:hint="default"/>
+      </w:rPr>
+    </w:lvl>
+    <w:lvl w:ilvl="3">
+      <w:start w:val="1"/>
+      <w:numFmt w:val="decimal"/>
+      <w:lvlText w:val="%1.%2.%3.%4"/>
+      <w:lvlJc w:val="left"/>
+      <w:pPr>
+        <w:ind w:left="1800" w:hanging="720"/>
+      </w:pPr>
+      <w:rPr>
+        <w:rFonts w:hint="default"/>
+      </w:rPr>
+    </w:lvl>
+    <w:lvl w:ilvl="4">
+      <w:start w:val="1"/>
+      <w:numFmt w:val="decimal"/>
+      <w:lvlText w:val="%1.%2.%3.%4.%5"/>
+      <w:lvlJc w:val="left"/>
+      <w:pPr>
+        <w:ind w:left="2520" w:hanging="1080"/>
+      </w:pPr>
+      <w:rPr>
+        <w:rFonts w:hint="default"/>
+      </w:rPr>
+    </w:lvl>
+    <w:lvl w:ilvl="5">
+      <w:start w:val="1"/>
+      <w:numFmt w:val="decimal"/>
+      <w:lvlText w:val="%1.%2.%3.%4.%5.%6"/>
+      <w:lvlJc w:val="left"/>
+      <w:pPr>
+        <w:ind w:left="2880" w:hanging="1080"/>
+      </w:pPr>
+      <w:rPr>
+        <w:rFonts w:hint="default"/>
+      </w:rPr>
+    </w:lvl>
+    <w:lvl w:ilvl="6">
+      <w:start w:val="1"/>
+      <w:numFmt w:val="decimal"/>
+      <w:lvlText w:val="%1.%2.%3.%4.%5.%6.%7"/>
+      <w:lvlJc w:val="left"/>
+      <w:pPr>
+        <w:ind w:left="3600" w:hanging="1440"/>
+      </w:pPr>
+      <w:rPr>
+        <w:rFonts w:hint="default"/>
+      </w:rPr>
+    </w:lvl>
+    <w:lvl w:ilvl="7">
+      <w:start w:val="1"/>
+      <w:numFmt w:val="decimal"/>
+      <w:lvlText w:val="%1.%2.%3.%4.%5.%6.%7.%8"/>
+      <w:lvlJc w:val="left"/>
+      <w:pPr>
+        <w:ind w:left="3960" w:hanging="1440"/>
+      </w:pPr>
+      <w:rPr>
+        <w:rFonts w:hint="default"/>
+      </w:rPr>
+    </w:lvl>
+    <w:lvl w:ilvl="8">
+      <w:start w:val="1"/>
+      <w:numFmt w:val="decimal"/>
+      <w:lvlText w:val="%1.%2.%3.%4.%5.%6.%7.%8.%9"/>
+      <w:lvlJc w:val="left"/>
+      <w:pPr>
+        <w:ind w:left="4680" w:hanging="1800"/>
+      </w:pPr>
+      <w:rPr>
+        <w:rFonts w:hint="default"/>
+      </w:rPr>
+    </w:lvl>
+  </w:abstractNum>
+  <w:abstractNum w:abstractNumId="4" w15:restartNumberingAfterBreak="0">
+    <w:nsid w:val="25F428FA"/>
+    <w:multiLevelType w:val="hybridMultilevel"/>
+    <w:tmpl w:val="195A1354"/>
+    <w:lvl w:ilvl="0" w:tplc="04190019">
+      <w:start w:val="1"/>
+      <w:numFmt w:val="lowerLetter"/>
       <w:lvlText w:val="%1."/>
       <w:lvlJc w:val="left"/>
       <w:pPr>
@@ -8909,7 +10614,96 @@
       </w:pPr>
     </w:lvl>
   </w:abstractNum>
-  <w:abstractNum w:abstractNumId="3" w15:restartNumberingAfterBreak="0">
+  <w:abstractNum w:abstractNumId="5" w15:restartNumberingAfterBreak="0">
+    <w:nsid w:val="35F23272"/>
+    <w:multiLevelType w:val="hybridMultilevel"/>
+    <w:tmpl w:val="4C90A71E"/>
+    <w:lvl w:ilvl="0" w:tplc="0419000F">
+      <w:start w:val="1"/>
+      <w:numFmt w:val="decimal"/>
+      <w:lvlText w:val="%1."/>
+      <w:lvlJc w:val="left"/>
+      <w:pPr>
+        <w:ind w:left="720" w:hanging="360"/>
+      </w:pPr>
+      <w:rPr>
+        <w:rFonts w:hint="default"/>
+      </w:rPr>
+    </w:lvl>
+    <w:lvl w:ilvl="1" w:tplc="04190019" w:tentative="1">
+      <w:start w:val="1"/>
+      <w:numFmt w:val="lowerLetter"/>
+      <w:lvlText w:val="%2."/>
+      <w:lvlJc w:val="left"/>
+      <w:pPr>
+        <w:ind w:left="1440" w:hanging="360"/>
+      </w:pPr>
+    </w:lvl>
+    <w:lvl w:ilvl="2" w:tplc="0419001B" w:tentative="1">
+      <w:start w:val="1"/>
+      <w:numFmt w:val="lowerRoman"/>
+      <w:lvlText w:val="%3."/>
+      <w:lvlJc w:val="right"/>
+      <w:pPr>
+        <w:ind w:left="2160" w:hanging="180"/>
+      </w:pPr>
+    </w:lvl>
+    <w:lvl w:ilvl="3" w:tplc="0419000F" w:tentative="1">
+      <w:start w:val="1"/>
+      <w:numFmt w:val="decimal"/>
+      <w:lvlText w:val="%4."/>
+      <w:lvlJc w:val="left"/>
+      <w:pPr>
+        <w:ind w:left="2880" w:hanging="360"/>
+      </w:pPr>
+    </w:lvl>
+    <w:lvl w:ilvl="4" w:tplc="04190019" w:tentative="1">
+      <w:start w:val="1"/>
+      <w:numFmt w:val="lowerLetter"/>
+      <w:lvlText w:val="%5."/>
+      <w:lvlJc w:val="left"/>
+      <w:pPr>
+        <w:ind w:left="3600" w:hanging="360"/>
+      </w:pPr>
+    </w:lvl>
+    <w:lvl w:ilvl="5" w:tplc="0419001B" w:tentative="1">
+      <w:start w:val="1"/>
+      <w:numFmt w:val="lowerRoman"/>
+      <w:lvlText w:val="%6."/>
+      <w:lvlJc w:val="right"/>
+      <w:pPr>
+        <w:ind w:left="4320" w:hanging="180"/>
+      </w:pPr>
+    </w:lvl>
+    <w:lvl w:ilvl="6" w:tplc="0419000F" w:tentative="1">
+      <w:start w:val="1"/>
+      <w:numFmt w:val="decimal"/>
+      <w:lvlText w:val="%7."/>
+      <w:lvlJc w:val="left"/>
+      <w:pPr>
+        <w:ind w:left="5040" w:hanging="360"/>
+      </w:pPr>
+    </w:lvl>
+    <w:lvl w:ilvl="7" w:tplc="04190019" w:tentative="1">
+      <w:start w:val="1"/>
+      <w:numFmt w:val="lowerLetter"/>
+      <w:lvlText w:val="%8."/>
+      <w:lvlJc w:val="left"/>
+      <w:pPr>
+        <w:ind w:left="5760" w:hanging="360"/>
+      </w:pPr>
+    </w:lvl>
+    <w:lvl w:ilvl="8" w:tplc="0419001B" w:tentative="1">
+      <w:start w:val="1"/>
+      <w:numFmt w:val="lowerRoman"/>
+      <w:lvlText w:val="%9."/>
+      <w:lvlJc w:val="right"/>
+      <w:pPr>
+        <w:ind w:left="6480" w:hanging="180"/>
+      </w:pPr>
+    </w:lvl>
+  </w:abstractNum>
+  <w:abstractNum w:abstractNumId="6" w15:restartNumberingAfterBreak="0">
     <w:nsid w:val="415F24EB"/>
     <w:multiLevelType w:val="multilevel"/>
     <w:tmpl w:val="F31653F0"/>
@@ -9027,7 +10821,7 @@
       </w:rPr>
     </w:lvl>
   </w:abstractNum>
-  <w:abstractNum w:abstractNumId="4" w15:restartNumberingAfterBreak="0">
+  <w:abstractNum w:abstractNumId="7" w15:restartNumberingAfterBreak="0">
     <w:nsid w:val="44FE1246"/>
     <w:multiLevelType w:val="hybridMultilevel"/>
     <w:tmpl w:val="85FA2D5C"/>
@@ -9113,7 +10907,7 @@
       </w:pPr>
     </w:lvl>
   </w:abstractNum>
-  <w:abstractNum w:abstractNumId="5" w15:restartNumberingAfterBreak="0">
+  <w:abstractNum w:abstractNumId="8" w15:restartNumberingAfterBreak="0">
     <w:nsid w:val="494101C2"/>
     <w:multiLevelType w:val="hybridMultilevel"/>
     <w:tmpl w:val="03C031DE"/>
@@ -9202,7 +10996,120 @@
       </w:pPr>
     </w:lvl>
   </w:abstractNum>
-  <w:abstractNum w:abstractNumId="6" w15:restartNumberingAfterBreak="0">
+  <w:abstractNum w:abstractNumId="9" w15:restartNumberingAfterBreak="0">
+    <w:nsid w:val="4AAB4DC7"/>
+    <w:multiLevelType w:val="multilevel"/>
+    <w:tmpl w:val="0ED4593E"/>
+    <w:lvl w:ilvl="0">
+      <w:start w:val="1"/>
+      <w:numFmt w:val="decimal"/>
+      <w:lvlText w:val="%1"/>
+      <w:lvlJc w:val="left"/>
+      <w:pPr>
+        <w:ind w:left="360" w:hanging="360"/>
+      </w:pPr>
+      <w:rPr>
+        <w:rFonts w:hint="default"/>
+      </w:rPr>
+    </w:lvl>
+    <w:lvl w:ilvl="1">
+      <w:start w:val="1"/>
+      <w:numFmt w:val="decimal"/>
+      <w:lvlText w:val="%1.%2"/>
+      <w:lvlJc w:val="left"/>
+      <w:pPr>
+        <w:ind w:left="720" w:hanging="360"/>
+      </w:pPr>
+      <w:rPr>
+        <w:rFonts w:hint="default"/>
+      </w:rPr>
+    </w:lvl>
+    <w:lvl w:ilvl="2">
+      <w:start w:val="1"/>
+      <w:numFmt w:val="decimal"/>
+      <w:lvlText w:val="%1.%2.%3"/>
+      <w:lvlJc w:val="left"/>
+      <w:pPr>
+        <w:ind w:left="1440" w:hanging="720"/>
+      </w:pPr>
+      <w:rPr>
+        <w:rFonts w:hint="default"/>
+      </w:rPr>
+    </w:lvl>
+    <w:lvl w:ilvl="3">
+      <w:start w:val="1"/>
+      <w:numFmt w:val="decimal"/>
+      <w:lvlText w:val="%1.%2.%3.%4"/>
+      <w:lvlJc w:val="left"/>
+      <w:pPr>
+        <w:ind w:left="1800" w:hanging="720"/>
+      </w:pPr>
+      <w:rPr>
+        <w:rFonts w:hint="default"/>
+      </w:rPr>
+    </w:lvl>
+    <w:lvl w:ilvl="4">
+      <w:start w:val="1"/>
+      <w:numFmt w:val="decimal"/>
+      <w:lvlText w:val="%1.%2.%3.%4.%5"/>
+      <w:lvlJc w:val="left"/>
+      <w:pPr>
+        <w:ind w:left="2520" w:hanging="1080"/>
+      </w:pPr>
+      <w:rPr>
+        <w:rFonts w:hint="default"/>
+      </w:rPr>
+    </w:lvl>
+    <w:lvl w:ilvl="5">
+      <w:start w:val="1"/>
+      <w:numFmt w:val="decimal"/>
+      <w:lvlText w:val="%1.%2.%3.%4.%5.%6"/>
+      <w:lvlJc w:val="left"/>
+      <w:pPr>
+        <w:ind w:left="2880" w:hanging="1080"/>
+      </w:pPr>
+      <w:rPr>
+        <w:rFonts w:hint="default"/>
+      </w:rPr>
+    </w:lvl>
+    <w:lvl w:ilvl="6">
+      <w:start w:val="1"/>
+      <w:numFmt w:val="decimal"/>
+      <w:lvlText w:val="%1.%2.%3.%4.%5.%6.%7"/>
+      <w:lvlJc w:val="left"/>
+      <w:pPr>
+        <w:ind w:left="3600" w:hanging="1440"/>
+      </w:pPr>
+      <w:rPr>
+        <w:rFonts w:hint="default"/>
+      </w:rPr>
+    </w:lvl>
+    <w:lvl w:ilvl="7">
+      <w:start w:val="1"/>
+      <w:numFmt w:val="decimal"/>
+      <w:lvlText w:val="%1.%2.%3.%4.%5.%6.%7.%8"/>
+      <w:lvlJc w:val="left"/>
+      <w:pPr>
+        <w:ind w:left="3960" w:hanging="1440"/>
+      </w:pPr>
+      <w:rPr>
+        <w:rFonts w:hint="default"/>
+      </w:rPr>
+    </w:lvl>
+    <w:lvl w:ilvl="8">
+      <w:start w:val="1"/>
+      <w:numFmt w:val="decimal"/>
+      <w:lvlText w:val="%1.%2.%3.%4.%5.%6.%7.%8.%9"/>
+      <w:lvlJc w:val="left"/>
+      <w:pPr>
+        <w:ind w:left="4680" w:hanging="1800"/>
+      </w:pPr>
+      <w:rPr>
+        <w:rFonts w:hint="default"/>
+      </w:rPr>
+    </w:lvl>
+  </w:abstractNum>
+  <w:abstractNum w:abstractNumId="10" w15:restartNumberingAfterBreak="0">
     <w:nsid w:val="665C16DA"/>
     <w:multiLevelType w:val="hybridMultilevel"/>
     <w:tmpl w:val="071E57DE"/>
@@ -9291,7 +11198,7 @@
       </w:pPr>
     </w:lvl>
   </w:abstractNum>
-  <w:abstractNum w:abstractNumId="7" w15:restartNumberingAfterBreak="0">
+  <w:abstractNum w:abstractNumId="11" w15:restartNumberingAfterBreak="0">
     <w:nsid w:val="6F044854"/>
     <w:multiLevelType w:val="multilevel"/>
     <w:tmpl w:val="F31653F0"/>
@@ -9409,7 +11316,125 @@
       </w:rPr>
     </w:lvl>
   </w:abstractNum>
-  <w:abstractNum w:abstractNumId="8" w15:restartNumberingAfterBreak="0">
+  <w:abstractNum w:abstractNumId="12" w15:restartNumberingAfterBreak="0">
+    <w:nsid w:val="72306908"/>
+    <w:multiLevelType w:val="multilevel"/>
+    <w:tmpl w:val="A2F89F2C"/>
+    <w:lvl w:ilvl="0">
+      <w:start w:val="1"/>
+      <w:numFmt w:val="decimal"/>
+      <w:lvlText w:val="%1."/>
+      <w:lvlJc w:val="left"/>
+      <w:pPr>
+        <w:ind w:left="720" w:hanging="360"/>
+      </w:pPr>
+    </w:lvl>
+    <w:lvl w:ilvl="1">
+      <w:start w:val="1"/>
+      <w:numFmt w:val="decimal"/>
+      <w:isLgl/>
+      <w:lvlText w:val="%1.%2."/>
+      <w:lvlJc w:val="left"/>
+      <w:pPr>
+        <w:ind w:left="720" w:hanging="360"/>
+      </w:pPr>
+      <w:rPr>
+        <w:rFonts w:hint="default"/>
+      </w:rPr>
+    </w:lvl>
+    <w:lvl w:ilvl="2">
+      <w:start w:val="1"/>
+      <w:numFmt w:val="decimal"/>
+      <w:isLgl/>
+      <w:lvlText w:val="%1.%2.%3."/>
+      <w:lvlJc w:val="left"/>
+      <w:pPr>
+        <w:ind w:left="1080" w:hanging="720"/>
+      </w:pPr>
+      <w:rPr>
+        <w:rFonts w:hint="default"/>
+      </w:rPr>
+    </w:lvl>
+    <w:lvl w:ilvl="3">
+      <w:start w:val="1"/>
+      <w:numFmt w:val="decimal"/>
+      <w:isLgl/>
+      <w:lvlText w:val="%1.%2.%3.%4."/>
+      <w:lvlJc w:val="left"/>
+      <w:pPr>
+        <w:ind w:left="1080" w:hanging="720"/>
+      </w:pPr>
+      <w:rPr>
+        <w:rFonts w:hint="default"/>
+      </w:rPr>
+    </w:lvl>
+    <w:lvl w:ilvl="4">
+      <w:start w:val="1"/>
+      <w:numFmt w:val="decimal"/>
+      <w:isLgl/>
+      <w:lvlText w:val="%1.%2.%3.%4.%5."/>
+      <w:lvlJc w:val="left"/>
+      <w:pPr>
+        <w:ind w:left="1440" w:hanging="1080"/>
+      </w:pPr>
+      <w:rPr>
+        <w:rFonts w:hint="default"/>
+      </w:rPr>
+    </w:lvl>
+    <w:lvl w:ilvl="5">
+      <w:start w:val="1"/>
+      <w:numFmt w:val="decimal"/>
+      <w:isLgl/>
+      <w:lvlText w:val="%1.%2.%3.%4.%5.%6."/>
+      <w:lvlJc w:val="left"/>
+      <w:pPr>
+        <w:ind w:left="1440" w:hanging="1080"/>
+      </w:pPr>
+      <w:rPr>
+        <w:rFonts w:hint="default"/>
+      </w:rPr>
+    </w:lvl>
+    <w:lvl w:ilvl="6">
+      <w:start w:val="1"/>
+      <w:numFmt w:val="decimal"/>
+      <w:isLgl/>
+      <w:lvlText w:val="%1.%2.%3.%4.%5.%6.%7."/>
+      <w:lvlJc w:val="left"/>
+      <w:pPr>
+        <w:ind w:left="1800" w:hanging="1440"/>
+      </w:pPr>
+      <w:rPr>
+        <w:rFonts w:hint="default"/>
+      </w:rPr>
+    </w:lvl>
+    <w:lvl w:ilvl="7">
+      <w:start w:val="1"/>
+      <w:numFmt w:val="decimal"/>
+      <w:isLgl/>
+      <w:lvlText w:val="%1.%2.%3.%4.%5.%6.%7.%8."/>
+      <w:lvlJc w:val="left"/>
+      <w:pPr>
+        <w:ind w:left="1800" w:hanging="1440"/>
+      </w:pPr>
+      <w:rPr>
+        <w:rFonts w:hint="default"/>
+      </w:rPr>
+    </w:lvl>
+    <w:lvl w:ilvl="8">
+      <w:start w:val="1"/>
+      <w:numFmt w:val="decimal"/>
+      <w:isLgl/>
+      <w:lvlText w:val="%1.%2.%3.%4.%5.%6.%7.%8.%9."/>
+      <w:lvlJc w:val="left"/>
+      <w:pPr>
+        <w:ind w:left="2160" w:hanging="1800"/>
+      </w:pPr>
+      <w:rPr>
+        <w:rFonts w:hint="default"/>
+      </w:rPr>
+    </w:lvl>
+  </w:abstractNum>
+  <w:abstractNum w:abstractNumId="13" w15:restartNumberingAfterBreak="0">
     <w:nsid w:val="7C1C193C"/>
     <w:multiLevelType w:val="multilevel"/>
     <w:tmpl w:val="F31653F0"/>
@@ -9528,31 +11553,46 @@
     </w:lvl>
   </w:abstractNum>
   <w:num w:numId="1">
-    <w:abstractNumId w:val="4"/>
+    <w:abstractNumId w:val="7"/>
   </w:num>
   <w:num w:numId="2">
     <w:abstractNumId w:val="0"/>
   </w:num>
   <w:num w:numId="3">
+    <w:abstractNumId w:val="2"/>
+  </w:num>
+  <w:num w:numId="4">
+    <w:abstractNumId w:val="8"/>
+  </w:num>
+  <w:num w:numId="5">
+    <w:abstractNumId w:val="5"/>
+  </w:num>
+  <w:num w:numId="6">
+    <w:abstractNumId w:val="10"/>
+  </w:num>
+  <w:num w:numId="7">
+    <w:abstractNumId w:val="13"/>
+  </w:num>
+  <w:num w:numId="8">
+    <w:abstractNumId w:val="6"/>
+  </w:num>
+  <w:num w:numId="9">
+    <w:abstractNumId w:val="11"/>
+  </w:num>
+  <w:num w:numId="10">
     <w:abstractNumId w:val="1"/>
   </w:num>
-  <w:num w:numId="4">
-    <w:abstractNumId w:val="5"/>
+  <w:num w:numId="11">
+    <w:abstractNumId w:val="12"/>
   </w:num>
-  <w:num w:numId="5">
-    <w:abstractNumId w:val="2"/>
+  <w:num w:numId="12">
+    <w:abstractNumId w:val="4"/>
   </w:num>
-  <w:num w:numId="6">
-    <w:abstractNumId w:val="6"/>
-  </w:num>
-  <w:num w:numId="7">
-    <w:abstractNumId w:val="8"/>
-  </w:num>
-  <w:num w:numId="8">
+  <w:num w:numId="13">
     <w:abstractNumId w:val="3"/>
   </w:num>
-  <w:num w:numId="9">
-    <w:abstractNumId w:val="7"/>
+  <w:num w:numId="14">
+    <w:abstractNumId w:val="9"/>
   </w:num>
 </w:numbering>
 </file>

</xml_diff>

<commit_message>
pythonzip support, output to table
</commit_message>
<xml_diff>
--- a/documentation.docx
+++ b/documentation.docx
@@ -61,7 +61,7 @@
         </w:numPr>
       </w:pPr>
       <w:r>
-        <w:t>Машина-исполнитель</w:t>
+        <w:t>Нода</w:t>
       </w:r>
     </w:p>
     <w:p>
@@ -184,13 +184,7 @@
               <w:rPr>
                 <w:lang w:val="en-US"/>
               </w:rPr>
-              <w:t>/</w:t>
-            </w:r>
-            <w:r>
-              <w:rPr>
-                <w:lang w:val="en-US"/>
-              </w:rPr>
-              <w:t>client</w:t>
+              <w:t>/client</w:t>
             </w:r>
           </w:p>
         </w:tc>
@@ -252,19 +246,7 @@
               <w:rPr>
                 <w:lang w:val="en-US"/>
               </w:rPr>
-              <w:t>/</w:t>
-            </w:r>
-            <w:r>
-              <w:rPr>
-                <w:lang w:val="en-US"/>
-              </w:rPr>
-              <w:t>client</w:t>
-            </w:r>
-            <w:r>
-              <w:rPr>
-                <w:lang w:val="en-US"/>
-              </w:rPr>
-              <w:t>/&lt;id&gt;</w:t>
+              <w:t>/client/&lt;id&gt;</w:t>
             </w:r>
           </w:p>
         </w:tc>
@@ -350,13 +332,7 @@
               <w:rPr>
                 <w:lang w:val="en-US"/>
               </w:rPr>
-              <w:t>/</w:t>
-            </w:r>
-            <w:r>
-              <w:rPr>
-                <w:lang w:val="en-US"/>
-              </w:rPr>
-              <w:t>client</w:t>
+              <w:t>/client</w:t>
             </w:r>
           </w:p>
         </w:tc>
@@ -415,19 +391,7 @@
               <w:rPr>
                 <w:lang w:val="en-US"/>
               </w:rPr>
-              <w:t>/</w:t>
-            </w:r>
-            <w:r>
-              <w:rPr>
-                <w:lang w:val="en-US"/>
-              </w:rPr>
-              <w:t>client</w:t>
-            </w:r>
-            <w:r>
-              <w:rPr>
-                <w:lang w:val="en-US"/>
-              </w:rPr>
-              <w:t>/&lt;id&gt;</w:t>
+              <w:t>/client/&lt;id&gt;</w:t>
             </w:r>
           </w:p>
         </w:tc>
@@ -754,7 +718,6 @@
               <w:pStyle w:val="a3"/>
               <w:ind w:left="0"/>
               <w:rPr>
-                <w:rFonts w:hint="eastAsia"/>
                 <w:lang w:eastAsia="ja-JP"/>
               </w:rPr>
             </w:pPr>
@@ -855,7 +818,6 @@
     <w:p>
       <w:pPr>
         <w:rPr>
-          <w:rFonts w:hint="eastAsia"/>
           <w:lang w:eastAsia="ja-JP"/>
         </w:rPr>
       </w:pPr>
@@ -1593,9 +1555,6 @@
     <w:p>
       <w:pPr>
         <w:pStyle w:val="a3"/>
-        <w:rPr>
-          <w:lang w:val="en-US"/>
-        </w:rPr>
       </w:pPr>
     </w:p>
     <w:p>
@@ -3745,7 +3704,35 @@
           <w:rStyle w:val="a8"/>
           <w:lang w:val="en-US"/>
         </w:rPr>
-        <w:t xml:space="preserve">  "Status": "Working",</w:t>
+        <w:t xml:space="preserve">  "Status": "</w:t>
+      </w:r>
+      <w:r>
+        <w:rPr>
+          <w:rStyle w:val="a8"/>
+          <w:lang w:val="en-US"/>
+        </w:rPr>
+        <w:t>Active</w:t>
+      </w:r>
+      <w:r>
+        <w:rPr>
+          <w:rStyle w:val="a8"/>
+          <w:lang w:val="en-US"/>
+        </w:rPr>
+        <w:t>"</w:t>
+      </w:r>
+      <w:r>
+        <w:rPr>
+          <w:rStyle w:val="a8"/>
+          <w:lang w:val="en-US"/>
+        </w:rPr>
+        <w:t>(“Deprecated”, “Reference”)</w:t>
+      </w:r>
+      <w:r>
+        <w:rPr>
+          <w:rStyle w:val="a8"/>
+          <w:lang w:val="en-US"/>
+        </w:rPr>
+        <w:t>,</w:t>
       </w:r>
     </w:p>
     <w:p>
@@ -4853,7 +4840,19 @@
               <w:rPr>
                 <w:lang w:val="en-US"/>
               </w:rPr>
-              <w:t>Enum[Python, Exec]</w:t>
+              <w:t xml:space="preserve">Enum[Python, </w:t>
+            </w:r>
+            <w:r>
+              <w:rPr>
+                <w:lang w:val="en-US"/>
+              </w:rPr>
+              <w:t xml:space="preserve">PythonZip, </w:t>
+            </w:r>
+            <w:r>
+              <w:rPr>
+                <w:lang w:val="en-US"/>
+              </w:rPr>
+              <w:t>Exec]</w:t>
             </w:r>
             <w:r>
               <w:rPr>
@@ -4940,7 +4939,7 @@
               <w:pStyle w:val="a3"/>
               <w:ind w:left="0"/>
               <w:rPr>
-                <w:lang w:val="en-US"/>
+                <w:lang w:val="en-US" w:eastAsia="ja-JP"/>
               </w:rPr>
             </w:pPr>
             <w:r>
@@ -5035,6 +5034,27 @@
                 <w:lang w:val="en-US"/>
               </w:rPr>
               <w:t>Python</w:t>
+            </w:r>
+            <w:r>
+              <w:rPr>
+                <w:lang w:val="en-US"/>
+              </w:rPr>
+              <w:t xml:space="preserve"> </w:t>
+            </w:r>
+            <w:r>
+              <w:t>или</w:t>
+            </w:r>
+            <w:r>
+              <w:rPr>
+                <w:lang w:val="en-US"/>
+              </w:rPr>
+              <w:t xml:space="preserve"> </w:t>
+            </w:r>
+            <w:r>
+              <w:rPr>
+                <w:lang w:val="en-US"/>
+              </w:rPr>
+              <w:t>PythonZip</w:t>
             </w:r>
           </w:p>
         </w:tc>
@@ -9282,547 +9302,6 @@
         </w:rPr>
       </w:pPr>
     </w:p>
-    <w:p>
-      <w:pPr>
-        <w:rPr>
-          <w:lang w:eastAsia="ja-JP"/>
-        </w:rPr>
-      </w:pPr>
-    </w:p>
-    <w:p>
-      <w:pPr>
-        <w:rPr>
-          <w:lang w:eastAsia="ja-JP"/>
-        </w:rPr>
-      </w:pPr>
-    </w:p>
-    <w:p>
-      <w:pPr>
-        <w:pStyle w:val="2"/>
-        <w:numPr>
-          <w:ilvl w:val="0"/>
-          <w:numId w:val="2"/>
-        </w:numPr>
-      </w:pPr>
-      <w:r>
-        <w:t>Объявление ноды</w:t>
-      </w:r>
-    </w:p>
-    <w:p>
-      <w:pPr>
-        <w:ind w:left="708"/>
-      </w:pPr>
-      <w:r>
-        <w:t xml:space="preserve">Добавление ноды осуществляется с помощью запроса по адресу </w:t>
-      </w:r>
-      <w:r>
-        <w:t>/</w:t>
-      </w:r>
-      <w:r>
-        <w:rPr>
-          <w:lang w:val="en-US"/>
-        </w:rPr>
-        <w:t>add</w:t>
-      </w:r>
-      <w:r>
-        <w:t>_</w:t>
-      </w:r>
-      <w:r>
-        <w:rPr>
-          <w:lang w:val="en-US"/>
-        </w:rPr>
-        <w:t>client</w:t>
-      </w:r>
-      <w:r>
-        <w:t>.</w:t>
-      </w:r>
-    </w:p>
-    <w:tbl>
-      <w:tblPr>
-        <w:tblStyle w:val="a7"/>
-        <w:tblpPr w:leftFromText="180" w:rightFromText="180" w:vertAnchor="text" w:horzAnchor="page" w:tblpX="1549" w:tblpY="54"/>
-        <w:tblW w:w="0" w:type="auto"/>
-        <w:tblLook w:val="04A0" w:firstRow="1" w:lastRow="0" w:firstColumn="1" w:lastColumn="0" w:noHBand="0" w:noVBand="1"/>
-      </w:tblPr>
-      <w:tblGrid>
-        <w:gridCol w:w="2113"/>
-        <w:gridCol w:w="3006"/>
-        <w:gridCol w:w="4394"/>
-      </w:tblGrid>
-      <w:tr>
-        <w:tc>
-          <w:tcPr>
-            <w:tcW w:w="2113" w:type="dxa"/>
-          </w:tcPr>
-          <w:p>
-            <w:pPr>
-              <w:pStyle w:val="a3"/>
-              <w:ind w:left="0"/>
-            </w:pPr>
-            <w:r>
-              <w:t>Запрос</w:t>
-            </w:r>
-          </w:p>
-        </w:tc>
-        <w:tc>
-          <w:tcPr>
-            <w:tcW w:w="3006" w:type="dxa"/>
-          </w:tcPr>
-          <w:p>
-            <w:pPr>
-              <w:pStyle w:val="a3"/>
-              <w:ind w:left="0"/>
-            </w:pPr>
-            <w:r>
-              <w:t>Адрес</w:t>
-            </w:r>
-          </w:p>
-        </w:tc>
-        <w:tc>
-          <w:tcPr>
-            <w:tcW w:w="4394" w:type="dxa"/>
-          </w:tcPr>
-          <w:p>
-            <w:pPr>
-              <w:pStyle w:val="a3"/>
-              <w:ind w:left="0"/>
-            </w:pPr>
-            <w:r>
-              <w:t>Комментарий</w:t>
-            </w:r>
-          </w:p>
-        </w:tc>
-      </w:tr>
-      <w:tr>
-        <w:trPr>
-          <w:trHeight w:val="274"/>
-        </w:trPr>
-        <w:tc>
-          <w:tcPr>
-            <w:tcW w:w="2113" w:type="dxa"/>
-          </w:tcPr>
-          <w:p>
-            <w:pPr>
-              <w:pStyle w:val="a3"/>
-              <w:ind w:left="0"/>
-              <w:rPr>
-                <w:lang w:val="en-US"/>
-              </w:rPr>
-            </w:pPr>
-            <w:r>
-              <w:rPr>
-                <w:lang w:val="en-US"/>
-              </w:rPr>
-              <w:t>GET</w:t>
-            </w:r>
-          </w:p>
-        </w:tc>
-        <w:tc>
-          <w:tcPr>
-            <w:tcW w:w="3006" w:type="dxa"/>
-          </w:tcPr>
-          <w:p>
-            <w:pPr>
-              <w:pStyle w:val="a3"/>
-              <w:ind w:left="0"/>
-              <w:rPr>
-                <w:lang w:val="en-US"/>
-              </w:rPr>
-            </w:pPr>
-            <w:r>
-              <w:rPr>
-                <w:lang w:val="en-US"/>
-              </w:rPr>
-              <w:t>/add_client</w:t>
-            </w:r>
-          </w:p>
-        </w:tc>
-        <w:tc>
-          <w:tcPr>
-            <w:tcW w:w="4394" w:type="dxa"/>
-          </w:tcPr>
-          <w:p>
-            <w:pPr>
-              <w:pStyle w:val="a3"/>
-              <w:ind w:left="0"/>
-              <w:rPr>
-                <w:lang w:val="en-US"/>
-              </w:rPr>
-            </w:pPr>
-            <w:r>
-              <w:t>Список всех до</w:t>
-            </w:r>
-            <w:r>
-              <w:t>бавленных нод</w:t>
-            </w:r>
-          </w:p>
-        </w:tc>
-      </w:tr>
-      <w:tr>
-        <w:tc>
-          <w:tcPr>
-            <w:tcW w:w="2113" w:type="dxa"/>
-          </w:tcPr>
-          <w:p>
-            <w:pPr>
-              <w:pStyle w:val="a3"/>
-              <w:ind w:left="0"/>
-              <w:rPr>
-                <w:lang w:val="en-US"/>
-              </w:rPr>
-            </w:pPr>
-            <w:r>
-              <w:rPr>
-                <w:lang w:val="en-US"/>
-              </w:rPr>
-              <w:t>GET</w:t>
-            </w:r>
-          </w:p>
-        </w:tc>
-        <w:tc>
-          <w:tcPr>
-            <w:tcW w:w="3006" w:type="dxa"/>
-          </w:tcPr>
-          <w:p>
-            <w:pPr>
-              <w:pStyle w:val="a3"/>
-              <w:ind w:left="0"/>
-              <w:rPr>
-                <w:lang w:val="en-US"/>
-              </w:rPr>
-            </w:pPr>
-            <w:r>
-              <w:rPr>
-                <w:lang w:val="en-US"/>
-              </w:rPr>
-              <w:t>/add_client/&lt;id&gt;</w:t>
-            </w:r>
-          </w:p>
-        </w:tc>
-        <w:tc>
-          <w:tcPr>
-            <w:tcW w:w="4394" w:type="dxa"/>
-          </w:tcPr>
-          <w:p>
-            <w:pPr>
-              <w:pStyle w:val="a3"/>
-              <w:ind w:left="0"/>
-            </w:pPr>
-            <w:r>
-              <w:t>Объект</w:t>
-            </w:r>
-            <w:r>
-              <w:t xml:space="preserve">, описывающий ноду с </w:t>
-            </w:r>
-            <w:r>
-              <w:rPr>
-                <w:lang w:val="en-US"/>
-              </w:rPr>
-              <w:t>Id</w:t>
-            </w:r>
-            <w:r>
-              <w:t>=</w:t>
-            </w:r>
-            <w:r>
-              <w:rPr>
-                <w:lang w:val="en-US"/>
-              </w:rPr>
-              <w:t>id</w:t>
-            </w:r>
-          </w:p>
-        </w:tc>
-      </w:tr>
-      <w:tr>
-        <w:trPr>
-          <w:trHeight w:val="591"/>
-        </w:trPr>
-        <w:tc>
-          <w:tcPr>
-            <w:tcW w:w="2113" w:type="dxa"/>
-          </w:tcPr>
-          <w:p>
-            <w:pPr>
-              <w:pStyle w:val="a3"/>
-              <w:ind w:left="0"/>
-              <w:rPr>
-                <w:lang w:val="en-US"/>
-              </w:rPr>
-            </w:pPr>
-            <w:r>
-              <w:rPr>
-                <w:lang w:val="en-US"/>
-              </w:rPr>
-              <w:t>POST</w:t>
-            </w:r>
-          </w:p>
-        </w:tc>
-        <w:tc>
-          <w:tcPr>
-            <w:tcW w:w="3006" w:type="dxa"/>
-          </w:tcPr>
-          <w:p>
-            <w:pPr>
-              <w:pStyle w:val="a3"/>
-              <w:ind w:left="0"/>
-              <w:rPr>
-                <w:lang w:val="en-US"/>
-              </w:rPr>
-            </w:pPr>
-            <w:r>
-              <w:rPr>
-                <w:lang w:val="en-US"/>
-              </w:rPr>
-              <w:t>/add_client</w:t>
-            </w:r>
-          </w:p>
-        </w:tc>
-        <w:tc>
-          <w:tcPr>
-            <w:tcW w:w="4394" w:type="dxa"/>
-          </w:tcPr>
-          <w:p>
-            <w:pPr>
-              <w:pStyle w:val="a3"/>
-              <w:ind w:left="0"/>
-              <w:rPr>
-                <w:lang w:val="en-US"/>
-              </w:rPr>
-            </w:pPr>
-            <w:r>
-              <w:t>Добавление ново</w:t>
-            </w:r>
-            <w:r>
-              <w:t>й ноды</w:t>
-            </w:r>
-          </w:p>
-        </w:tc>
-      </w:tr>
-    </w:tbl>
-    <w:p>
-      <w:pPr>
-        <w:pStyle w:val="a3"/>
-      </w:pPr>
-    </w:p>
-    <w:p>
-      <w:pPr>
-        <w:pStyle w:val="a3"/>
-      </w:pPr>
-      <w:r>
-        <w:t>При добавлении объекта необходимо задать следующие поля:</w:t>
-      </w:r>
-    </w:p>
-    <w:tbl>
-      <w:tblPr>
-        <w:tblStyle w:val="a7"/>
-        <w:tblpPr w:leftFromText="180" w:rightFromText="180" w:vertAnchor="text" w:horzAnchor="page" w:tblpX="1549" w:tblpY="54"/>
-        <w:tblW w:w="0" w:type="auto"/>
-        <w:tblLook w:val="04A0" w:firstRow="1" w:lastRow="0" w:firstColumn="1" w:lastColumn="0" w:noHBand="0" w:noVBand="1"/>
-      </w:tblPr>
-      <w:tblGrid>
-        <w:gridCol w:w="2162"/>
-        <w:gridCol w:w="1617"/>
-        <w:gridCol w:w="3593"/>
-        <w:gridCol w:w="2028"/>
-      </w:tblGrid>
-      <w:tr>
-        <w:tc>
-          <w:tcPr>
-            <w:tcW w:w="2162" w:type="dxa"/>
-          </w:tcPr>
-          <w:p>
-            <w:pPr>
-              <w:pStyle w:val="a3"/>
-              <w:ind w:left="0"/>
-            </w:pPr>
-            <w:r>
-              <w:t>Название</w:t>
-            </w:r>
-          </w:p>
-        </w:tc>
-        <w:tc>
-          <w:tcPr>
-            <w:tcW w:w="1617" w:type="dxa"/>
-          </w:tcPr>
-          <w:p>
-            <w:pPr>
-              <w:pStyle w:val="a3"/>
-              <w:ind w:left="0"/>
-            </w:pPr>
-            <w:r>
-              <w:t>Тип данных</w:t>
-            </w:r>
-          </w:p>
-        </w:tc>
-        <w:tc>
-          <w:tcPr>
-            <w:tcW w:w="3593" w:type="dxa"/>
-          </w:tcPr>
-          <w:p>
-            <w:pPr>
-              <w:pStyle w:val="a3"/>
-              <w:ind w:left="0"/>
-            </w:pPr>
-            <w:r>
-              <w:t>Комментарий</w:t>
-            </w:r>
-          </w:p>
-        </w:tc>
-        <w:tc>
-          <w:tcPr>
-            <w:tcW w:w="2028" w:type="dxa"/>
-          </w:tcPr>
-          <w:p>
-            <w:pPr>
-              <w:pStyle w:val="a3"/>
-              <w:ind w:left="0"/>
-            </w:pPr>
-            <w:r>
-              <w:t>Опции</w:t>
-            </w:r>
-          </w:p>
-        </w:tc>
-      </w:tr>
-      <w:tr>
-        <w:tc>
-          <w:tcPr>
-            <w:tcW w:w="2162" w:type="dxa"/>
-          </w:tcPr>
-          <w:p>
-            <w:pPr>
-              <w:pStyle w:val="a3"/>
-              <w:ind w:left="0"/>
-              <w:rPr>
-                <w:lang w:val="en-US"/>
-              </w:rPr>
-            </w:pPr>
-            <w:r>
-              <w:rPr>
-                <w:lang w:val="en-US"/>
-              </w:rPr>
-              <w:t>ClientIP</w:t>
-            </w:r>
-          </w:p>
-        </w:tc>
-        <w:tc>
-          <w:tcPr>
-            <w:tcW w:w="1617" w:type="dxa"/>
-          </w:tcPr>
-          <w:p>
-            <w:pPr>
-              <w:pStyle w:val="a3"/>
-              <w:ind w:left="0"/>
-              <w:rPr>
-                <w:lang w:val="en-US"/>
-              </w:rPr>
-            </w:pPr>
-            <w:r>
-              <w:rPr>
-                <w:lang w:val="en-US"/>
-              </w:rPr>
-              <w:t>STRING</w:t>
-            </w:r>
-          </w:p>
-        </w:tc>
-        <w:tc>
-          <w:tcPr>
-            <w:tcW w:w="3593" w:type="dxa"/>
-          </w:tcPr>
-          <w:p>
-            <w:pPr>
-              <w:pStyle w:val="a3"/>
-              <w:ind w:left="0"/>
-            </w:pPr>
-            <w:r>
-              <w:rPr>
-                <w:lang w:val="en-US"/>
-              </w:rPr>
-              <w:t xml:space="preserve">IP </w:t>
-            </w:r>
-            <w:r>
-              <w:t>адрес ноды</w:t>
-            </w:r>
-          </w:p>
-        </w:tc>
-        <w:tc>
-          <w:tcPr>
-            <w:tcW w:w="2028" w:type="dxa"/>
-          </w:tcPr>
-          <w:p>
-            <w:pPr>
-              <w:pStyle w:val="a3"/>
-              <w:ind w:left="0"/>
-            </w:pPr>
-          </w:p>
-        </w:tc>
-      </w:tr>
-      <w:tr>
-        <w:tc>
-          <w:tcPr>
-            <w:tcW w:w="2162" w:type="dxa"/>
-          </w:tcPr>
-          <w:p>
-            <w:pPr>
-              <w:pStyle w:val="a3"/>
-              <w:ind w:left="0"/>
-              <w:rPr>
-                <w:lang w:val="en-US"/>
-              </w:rPr>
-            </w:pPr>
-            <w:r>
-              <w:rPr>
-                <w:lang w:val="en-US"/>
-              </w:rPr>
-              <w:t>ClientPort</w:t>
-            </w:r>
-          </w:p>
-        </w:tc>
-        <w:tc>
-          <w:tcPr>
-            <w:tcW w:w="1617" w:type="dxa"/>
-          </w:tcPr>
-          <w:p>
-            <w:pPr>
-              <w:pStyle w:val="a3"/>
-              <w:ind w:left="0"/>
-              <w:rPr>
-                <w:lang w:val="en-US"/>
-              </w:rPr>
-            </w:pPr>
-            <w:r>
-              <w:rPr>
-                <w:lang w:val="en-US"/>
-              </w:rPr>
-              <w:t>STRING</w:t>
-            </w:r>
-          </w:p>
-        </w:tc>
-        <w:tc>
-          <w:tcPr>
-            <w:tcW w:w="3593" w:type="dxa"/>
-          </w:tcPr>
-          <w:p>
-            <w:pPr>
-              <w:pStyle w:val="a3"/>
-              <w:ind w:left="0"/>
-            </w:pPr>
-            <w:r>
-              <w:t>Порт ноды</w:t>
-            </w:r>
-          </w:p>
-        </w:tc>
-        <w:tc>
-          <w:tcPr>
-            <w:tcW w:w="2028" w:type="dxa"/>
-          </w:tcPr>
-          <w:p>
-            <w:pPr>
-              <w:pStyle w:val="a3"/>
-              <w:ind w:left="0"/>
-            </w:pPr>
-          </w:p>
-        </w:tc>
-      </w:tr>
-    </w:tbl>
     <w:p/>
     <w:p>
       <w:pPr>
@@ -10061,7 +9540,7 @@
       <w:tr>
         <w:tc>
           <w:tcPr>
-            <w:tcW w:w="2162" w:type="dxa"/>
+            <w:tcW w:w="2598" w:type="dxa"/>
           </w:tcPr>
           <w:p>
             <w:pPr>
@@ -10119,7 +9598,7 @@
       <w:tr>
         <w:tc>
           <w:tcPr>
-            <w:tcW w:w="2162" w:type="dxa"/>
+            <w:tcW w:w="2598" w:type="dxa"/>
           </w:tcPr>
           <w:p>
             <w:pPr>
@@ -10192,7 +9671,7 @@
       <w:tr>
         <w:tc>
           <w:tcPr>
-            <w:tcW w:w="2162" w:type="dxa"/>
+            <w:tcW w:w="2598" w:type="dxa"/>
           </w:tcPr>
           <w:p>
             <w:pPr>
@@ -10259,6 +9738,125 @@
               <w:pStyle w:val="a3"/>
               <w:ind w:left="0"/>
             </w:pPr>
+          </w:p>
+        </w:tc>
+      </w:tr>
+      <w:tr>
+        <w:tc>
+          <w:tcPr>
+            <w:tcW w:w="2598" w:type="dxa"/>
+          </w:tcPr>
+          <w:p>
+            <w:pPr>
+              <w:pStyle w:val="a3"/>
+              <w:ind w:left="0"/>
+              <w:rPr>
+                <w:lang w:val="en-US"/>
+              </w:rPr>
+            </w:pPr>
+            <w:r>
+              <w:rPr>
+                <w:lang w:val="en-US"/>
+              </w:rPr>
+              <w:t>OutputString</w:t>
+            </w:r>
+          </w:p>
+        </w:tc>
+        <w:tc>
+          <w:tcPr>
+            <w:tcW w:w="1617" w:type="dxa"/>
+          </w:tcPr>
+          <w:p>
+            <w:pPr>
+              <w:pStyle w:val="a3"/>
+              <w:ind w:left="0"/>
+              <w:rPr>
+                <w:lang w:val="en-US"/>
+              </w:rPr>
+            </w:pPr>
+            <w:r>
+              <w:rPr>
+                <w:lang w:val="en-US"/>
+              </w:rPr>
+              <w:t>STRING</w:t>
+            </w:r>
+          </w:p>
+        </w:tc>
+        <w:tc>
+          <w:tcPr>
+            <w:tcW w:w="3593" w:type="dxa"/>
+          </w:tcPr>
+          <w:p>
+            <w:pPr>
+              <w:pStyle w:val="a3"/>
+              <w:ind w:left="0"/>
+            </w:pPr>
+            <w:r>
+              <w:rPr>
+                <w:lang w:val="en-US"/>
+              </w:rPr>
+              <w:t>Connection</w:t>
+            </w:r>
+            <w:r>
+              <w:t xml:space="preserve"> </w:t>
+            </w:r>
+            <w:r>
+              <w:rPr>
+                <w:lang w:val="en-US"/>
+              </w:rPr>
+              <w:t>String</w:t>
+            </w:r>
+            <w:r>
+              <w:t xml:space="preserve"> </w:t>
+            </w:r>
+            <w:r>
+              <w:t>для</w:t>
+            </w:r>
+            <w:r>
+              <w:t xml:space="preserve"> </w:t>
+            </w:r>
+            <w:r>
+              <w:t>вывода</w:t>
+            </w:r>
+            <w:r>
+              <w:t xml:space="preserve"> </w:t>
+            </w:r>
+            <w:r>
+              <w:t xml:space="preserve">результата (только если формат вывода имеет тип </w:t>
+            </w:r>
+            <w:r>
+              <w:rPr>
+                <w:rFonts w:hint="eastAsia"/>
+                <w:lang w:eastAsia="ja-JP"/>
+              </w:rPr>
+              <w:t>T</w:t>
+            </w:r>
+            <w:r>
+              <w:rPr>
+                <w:lang w:eastAsia="ja-JP"/>
+              </w:rPr>
+              <w:t>able)</w:t>
+            </w:r>
+          </w:p>
+        </w:tc>
+        <w:tc>
+          <w:tcPr>
+            <w:tcW w:w="2028" w:type="dxa"/>
+          </w:tcPr>
+          <w:p>
+            <w:pPr>
+              <w:pStyle w:val="a3"/>
+              <w:ind w:left="0"/>
+              <w:rPr>
+                <w:lang w:val="en-US"/>
+              </w:rPr>
+            </w:pPr>
+            <w:r>
+              <w:rPr>
+                <w:lang w:val="en-US"/>
+              </w:rPr>
+              <w:t>Optional</w:t>
+            </w:r>
           </w:p>
         </w:tc>
       </w:tr>
@@ -10690,7 +10288,6 @@
         <w:rPr>
           <w:lang w:eastAsia="ja-JP"/>
         </w:rPr>
-        <w:lastRenderedPageBreak/>
         <w:t>Настройки окружения ноды</w:t>
       </w:r>
     </w:p>
@@ -11110,6 +10707,7 @@
         <w:rPr>
           <w:lang w:eastAsia="ja-JP"/>
         </w:rPr>
+        <w:lastRenderedPageBreak/>
         <w:t>Добавление ноды в базу данных</w:t>
       </w:r>
     </w:p>
@@ -12181,7 +11779,6 @@
         <w:rPr>
           <w:lang w:eastAsia="ja-JP"/>
         </w:rPr>
-        <w:lastRenderedPageBreak/>
         <w:t>Запуск эксперимента</w:t>
       </w:r>
     </w:p>

</xml_diff>